<commit_message>
Updated after 4/4 meeting
Added meeting notes for 4/4
</commit_message>
<xml_diff>
--- a/Phase 2 Documents/Meeting Notes - Communications - Updated P2.docx
+++ b/Phase 2 Documents/Meeting Notes - Communications - Updated P2.docx
@@ -1623,6 +1623,242 @@
           <w:szCs w:val="24"/>
         </w:rPr>
       </w:pPr>
+    </w:p>
+    <w:p>
+      <w:pPr>
+        <w:rPr>
+          <w:sz w:val="24"/>
+          <w:szCs w:val="24"/>
+        </w:rPr>
+      </w:pPr>
+      <w:r>
+        <w:rPr>
+          <w:sz w:val="24"/>
+          <w:szCs w:val="24"/>
+        </w:rPr>
+        <w:t>Attendees:</w:t>
+      </w:r>
+      <w:r>
+        <w:rPr>
+          <w:sz w:val="24"/>
+          <w:szCs w:val="24"/>
+        </w:rPr>
+        <w:t xml:space="preserve"> </w:t>
+      </w:r>
+      <w:r>
+        <w:rPr>
+          <w:sz w:val="24"/>
+          <w:szCs w:val="24"/>
+        </w:rPr>
+        <w:t>Zoheb</w:t>
+      </w:r>
+      <w:r>
+        <w:rPr>
+          <w:sz w:val="24"/>
+          <w:szCs w:val="24"/>
+        </w:rPr>
+        <w:t xml:space="preserve"> </w:t>
+      </w:r>
+      <w:r>
+        <w:rPr>
+          <w:sz w:val="24"/>
+          <w:szCs w:val="24"/>
+        </w:rPr>
+        <w:t>Talhah</w:t>
+      </w:r>
+      <w:r>
+        <w:rPr>
+          <w:sz w:val="24"/>
+          <w:szCs w:val="24"/>
+        </w:rPr>
+        <w:t xml:space="preserve"> </w:t>
+      </w:r>
+      <w:r>
+        <w:rPr>
+          <w:sz w:val="24"/>
+          <w:szCs w:val="24"/>
+        </w:rPr>
+        <w:t>Kenny</w:t>
+      </w:r>
+    </w:p>
+    <w:p>
+      <w:pPr>
+        <w:rPr>
+          <w:sz w:val="24"/>
+          <w:szCs w:val="24"/>
+        </w:rPr>
+      </w:pPr>
+    </w:p>
+    <w:p>
+      <w:pPr>
+        <w:rPr>
+          <w:sz w:val="24"/>
+          <w:szCs w:val="24"/>
+        </w:rPr>
+      </w:pPr>
+      <w:r>
+        <w:rPr>
+          <w:sz w:val="24"/>
+          <w:szCs w:val="24"/>
+        </w:rPr>
+        <w:t>4/4</w:t>
+      </w:r>
+      <w:r>
+        <w:rPr>
+          <w:sz w:val="24"/>
+          <w:szCs w:val="24"/>
+        </w:rPr>
+        <w:t xml:space="preserve"> </w:t>
+      </w:r>
+      <w:r>
+        <w:rPr>
+          <w:sz w:val="24"/>
+          <w:szCs w:val="24"/>
+        </w:rPr>
+        <w:t>Meeting Minutes - 45 minutes</w:t>
+      </w:r>
+    </w:p>
+    <w:p>
+      <w:pPr>
+        <w:rPr>
+          <w:sz w:val="24"/>
+          <w:szCs w:val="24"/>
+        </w:rPr>
+      </w:pPr>
+    </w:p>
+    <w:p>
+      <w:pPr>
+        <w:pStyle w:val="ListParagraph"/>
+        <w:numPr>
+          <w:ilvl w:val="0"/>
+          <w:numId w:val="6"/>
+        </w:numPr>
+        <w:rPr>
+          <w:sz w:val="24"/>
+          <w:szCs w:val="24"/>
+        </w:rPr>
+      </w:pPr>
+      <w:r>
+        <w:rPr>
+          <w:sz w:val="24"/>
+          <w:szCs w:val="24"/>
+        </w:rPr>
+        <w:t>Kenny will tweak his UML</w:t>
+      </w:r>
+    </w:p>
+    <w:p>
+      <w:pPr>
+        <w:pStyle w:val="ListParagraph"/>
+        <w:numPr>
+          <w:ilvl w:val="0"/>
+          <w:numId w:val="6"/>
+        </w:numPr>
+        <w:rPr>
+          <w:sz w:val="24"/>
+          <w:szCs w:val="24"/>
+        </w:rPr>
+      </w:pPr>
+      <w:r>
+        <w:rPr>
+          <w:sz w:val="24"/>
+          <w:szCs w:val="24"/>
+        </w:rPr>
+        <w:t>We still need Shawns sequence diagrams</w:t>
+      </w:r>
+    </w:p>
+    <w:p>
+      <w:pPr>
+        <w:pStyle w:val="ListParagraph"/>
+        <w:numPr>
+          <w:ilvl w:val="0"/>
+          <w:numId w:val="6"/>
+        </w:numPr>
+        <w:rPr>
+          <w:sz w:val="24"/>
+          <w:szCs w:val="24"/>
+        </w:rPr>
+      </w:pPr>
+      <w:r>
+        <w:rPr>
+          <w:sz w:val="24"/>
+          <w:szCs w:val="24"/>
+        </w:rPr>
+        <w:t>Talhah will start working on the presentation</w:t>
+      </w:r>
+    </w:p>
+    <w:p>
+      <w:pPr>
+        <w:pStyle w:val="ListParagraph"/>
+        <w:numPr>
+          <w:ilvl w:val="0"/>
+          <w:numId w:val="6"/>
+        </w:numPr>
+        <w:rPr>
+          <w:sz w:val="24"/>
+          <w:szCs w:val="24"/>
+        </w:rPr>
+      </w:pPr>
+      <w:r>
+        <w:rPr>
+          <w:sz w:val="24"/>
+          <w:szCs w:val="24"/>
+        </w:rPr>
+        <w:t>Zoheb and Kenny will add UML Class Descriptions for their remaining assigned classes</w:t>
+      </w:r>
+    </w:p>
+    <w:p>
+      <w:pPr>
+        <w:pStyle w:val="ListParagraph"/>
+        <w:numPr>
+          <w:ilvl w:val="0"/>
+          <w:numId w:val="6"/>
+        </w:numPr>
+        <w:rPr>
+          <w:sz w:val="24"/>
+          <w:szCs w:val="24"/>
+        </w:rPr>
+      </w:pPr>
+      <w:r>
+        <w:rPr>
+          <w:sz w:val="24"/>
+          <w:szCs w:val="24"/>
+        </w:rPr>
+        <w:t>Talhah will continue editing the prototype.</w:t>
+      </w:r>
+    </w:p>
+    <w:p>
+      <w:pPr>
+        <w:pStyle w:val="ListParagraph"/>
+        <w:numPr>
+          <w:ilvl w:val="0"/>
+          <w:numId w:val="6"/>
+        </w:numPr>
+        <w:rPr>
+          <w:sz w:val="24"/>
+          <w:szCs w:val="24"/>
+        </w:rPr>
+      </w:pPr>
+      <w:r>
+        <w:rPr>
+          <w:sz w:val="24"/>
+          <w:szCs w:val="24"/>
+        </w:rPr>
+        <w:t xml:space="preserve">Next meeting, </w:t>
+      </w:r>
+      <w:r>
+        <w:rPr>
+          <w:sz w:val="24"/>
+          <w:szCs w:val="24"/>
+        </w:rPr>
+        <w:t>Tuesday</w:t>
+      </w:r>
+      <w:r>
+        <w:rPr>
+          <w:sz w:val="24"/>
+          <w:szCs w:val="24"/>
+        </w:rPr>
+        <w:t xml:space="preserve"> after class.</w:t>
+      </w:r>
     </w:p>
     <w:p>
       <w:pPr>
@@ -2416,6 +2652,119 @@
       </w:rPr>
     </w:lvl>
   </w:abstractNum>
+  <w:abstractNum w:abstractNumId="5" w15:restartNumberingAfterBreak="0">
+    <w:nsid w:val="72127422"/>
+    <w:multiLevelType w:val="hybridMultilevel"/>
+    <w:tmpl w:val="2878ED76"/>
+    <w:lvl w:ilvl="0" w:tplc="04090001">
+      <w:start w:val="1"/>
+      <w:numFmt w:val="bullet"/>
+      <w:lvlText w:val=""/>
+      <w:lvlJc w:val="left"/>
+      <w:pPr>
+        <w:ind w:left="720" w:hanging="360"/>
+      </w:pPr>
+      <w:rPr>
+        <w:rFonts w:ascii="Symbol" w:hAnsi="Symbol" w:hint="default"/>
+      </w:rPr>
+    </w:lvl>
+    <w:lvl w:ilvl="1" w:tplc="04090003" w:tentative="1">
+      <w:start w:val="1"/>
+      <w:numFmt w:val="bullet"/>
+      <w:lvlText w:val="o"/>
+      <w:lvlJc w:val="left"/>
+      <w:pPr>
+        <w:ind w:left="1440" w:hanging="360"/>
+      </w:pPr>
+      <w:rPr>
+        <w:rFonts w:ascii="Courier New" w:hAnsi="Courier New" w:cs="Courier New" w:hint="default"/>
+      </w:rPr>
+    </w:lvl>
+    <w:lvl w:ilvl="2" w:tplc="04090005" w:tentative="1">
+      <w:start w:val="1"/>
+      <w:numFmt w:val="bullet"/>
+      <w:lvlText w:val=""/>
+      <w:lvlJc w:val="left"/>
+      <w:pPr>
+        <w:ind w:left="2160" w:hanging="360"/>
+      </w:pPr>
+      <w:rPr>
+        <w:rFonts w:ascii="Wingdings" w:hAnsi="Wingdings" w:hint="default"/>
+      </w:rPr>
+    </w:lvl>
+    <w:lvl w:ilvl="3" w:tplc="04090001" w:tentative="1">
+      <w:start w:val="1"/>
+      <w:numFmt w:val="bullet"/>
+      <w:lvlText w:val=""/>
+      <w:lvlJc w:val="left"/>
+      <w:pPr>
+        <w:ind w:left="2880" w:hanging="360"/>
+      </w:pPr>
+      <w:rPr>
+        <w:rFonts w:ascii="Symbol" w:hAnsi="Symbol" w:hint="default"/>
+      </w:rPr>
+    </w:lvl>
+    <w:lvl w:ilvl="4" w:tplc="04090003" w:tentative="1">
+      <w:start w:val="1"/>
+      <w:numFmt w:val="bullet"/>
+      <w:lvlText w:val="o"/>
+      <w:lvlJc w:val="left"/>
+      <w:pPr>
+        <w:ind w:left="3600" w:hanging="360"/>
+      </w:pPr>
+      <w:rPr>
+        <w:rFonts w:ascii="Courier New" w:hAnsi="Courier New" w:cs="Courier New" w:hint="default"/>
+      </w:rPr>
+    </w:lvl>
+    <w:lvl w:ilvl="5" w:tplc="04090005" w:tentative="1">
+      <w:start w:val="1"/>
+      <w:numFmt w:val="bullet"/>
+      <w:lvlText w:val=""/>
+      <w:lvlJc w:val="left"/>
+      <w:pPr>
+        <w:ind w:left="4320" w:hanging="360"/>
+      </w:pPr>
+      <w:rPr>
+        <w:rFonts w:ascii="Wingdings" w:hAnsi="Wingdings" w:hint="default"/>
+      </w:rPr>
+    </w:lvl>
+    <w:lvl w:ilvl="6" w:tplc="04090001" w:tentative="1">
+      <w:start w:val="1"/>
+      <w:numFmt w:val="bullet"/>
+      <w:lvlText w:val=""/>
+      <w:lvlJc w:val="left"/>
+      <w:pPr>
+        <w:ind w:left="5040" w:hanging="360"/>
+      </w:pPr>
+      <w:rPr>
+        <w:rFonts w:ascii="Symbol" w:hAnsi="Symbol" w:hint="default"/>
+      </w:rPr>
+    </w:lvl>
+    <w:lvl w:ilvl="7" w:tplc="04090003" w:tentative="1">
+      <w:start w:val="1"/>
+      <w:numFmt w:val="bullet"/>
+      <w:lvlText w:val="o"/>
+      <w:lvlJc w:val="left"/>
+      <w:pPr>
+        <w:ind w:left="5760" w:hanging="360"/>
+      </w:pPr>
+      <w:rPr>
+        <w:rFonts w:ascii="Courier New" w:hAnsi="Courier New" w:cs="Courier New" w:hint="default"/>
+      </w:rPr>
+    </w:lvl>
+    <w:lvl w:ilvl="8" w:tplc="04090005" w:tentative="1">
+      <w:start w:val="1"/>
+      <w:numFmt w:val="bullet"/>
+      <w:lvlText w:val=""/>
+      <w:lvlJc w:val="left"/>
+      <w:pPr>
+        <w:ind w:left="6480" w:hanging="360"/>
+      </w:pPr>
+      <w:rPr>
+        <w:rFonts w:ascii="Wingdings" w:hAnsi="Wingdings" w:hint="default"/>
+      </w:rPr>
+    </w:lvl>
+  </w:abstractNum>
   <w:num w:numId="1" w16cid:durableId="716927189">
     <w:abstractNumId w:val="3"/>
   </w:num>
@@ -2430,6 +2779,9 @@
   </w:num>
   <w:num w:numId="5" w16cid:durableId="628634253">
     <w:abstractNumId w:val="0"/>
+  </w:num>
+  <w:num w:numId="6" w16cid:durableId="1804107043">
+    <w:abstractNumId w:val="5"/>
   </w:num>
 </w:numbering>
 </file>

</xml_diff>

<commit_message>
Updated meeting notes to 4/8 meeting
</commit_message>
<xml_diff>
--- a/Phase 2 Documents/Meeting Notes - Communications - Updated P2.docx
+++ b/Phase 2 Documents/Meeting Notes - Communications - Updated P2.docx
@@ -1,6 +1,6 @@
 
 <file path=word/document.xml><?xml version="1.0" encoding="utf-8"?>
-<w:document xmlns:wpc="http://schemas.microsoft.com/office/word/2010/wordprocessingCanvas" xmlns:cx="http://schemas.microsoft.com/office/drawing/2014/chartex" xmlns:cx1="http://schemas.microsoft.com/office/drawing/2015/9/8/chartex" xmlns:cx2="http://schemas.microsoft.com/office/drawing/2015/10/21/chartex" xmlns:cx3="http://schemas.microsoft.com/office/drawing/2016/5/9/chartex" xmlns:cx4="http://schemas.microsoft.com/office/drawing/2016/5/10/chartex" xmlns:cx5="http://schemas.microsoft.com/office/drawing/2016/5/11/chartex" xmlns:cx6="http://schemas.microsoft.com/office/drawing/2016/5/12/chartex" xmlns:cx7="http://schemas.microsoft.com/office/drawing/2016/5/13/chartex" xmlns:cx8="http://schemas.microsoft.com/office/drawing/2016/5/14/chartex" xmlns:mc="http://schemas.openxmlformats.org/markup-compatibility/2006" xmlns:aink="http://schemas.microsoft.com/office/drawing/2016/ink" xmlns:am3d="http://schemas.microsoft.com/office/drawing/2017/model3d" xmlns:o="urn:schemas-microsoft-com:office:office" xmlns:oel="http://schemas.microsoft.com/office/2019/extlst" xmlns:r="http://schemas.openxmlformats.org/officeDocument/2006/relationships" xmlns:m="http://schemas.openxmlformats.org/officeDocument/2006/math" xmlns:v="urn:schemas-microsoft-com:vml" xmlns:wp14="http://schemas.microsoft.com/office/word/2010/wordprocessingDrawing" xmlns:wp="http://schemas.openxmlformats.org/drawingml/2006/wordprocessingDrawing" xmlns:w10="urn:schemas-microsoft-com:office:word" xmlns:w="http://schemas.openxmlformats.org/wordprocessingml/2006/main" xmlns:w14="http://schemas.microsoft.com/office/word/2010/wordml" xmlns:w15="http://schemas.microsoft.com/office/word/2012/wordml" xmlns:w16cex="http://schemas.microsoft.com/office/word/2018/wordml/cex" xmlns:w16cid="http://schemas.microsoft.com/office/word/2016/wordml/cid" xmlns:w16="http://schemas.microsoft.com/office/word/2018/wordml" xmlns:w16du="http://schemas.microsoft.com/office/word/2023/wordml/word16du" xmlns:w16sdtdh="http://schemas.microsoft.com/office/word/2020/wordml/sdtdatahash" xmlns:w16sdtfl="http://schemas.microsoft.com/office/word/2024/wordml/sdtformatlock" xmlns:w16se="http://schemas.microsoft.com/office/word/2015/wordml/symex" xmlns:wpg="http://schemas.microsoft.com/office/word/2010/wordprocessingGroup" xmlns:wpi="http://schemas.microsoft.com/office/word/2010/wordprocessingInk" xmlns:wne="http://schemas.microsoft.com/office/word/2006/wordml" xmlns:wps="http://schemas.microsoft.com/office/word/2010/wordprocessingShape" mc:Ignorable="w14 w15 w16se w16cid w16 w16cex w16sdtdh w16sdtfl w16du wp14">
+<w:document xmlns:wpc="http://schemas.microsoft.com/office/word/2010/wordprocessingCanvas" xmlns:cx="http://schemas.microsoft.com/office/drawing/2014/chartex" xmlns:cx1="http://schemas.microsoft.com/office/drawing/2015/9/8/chartex" xmlns:cx2="http://schemas.microsoft.com/office/drawing/2015/10/21/chartex" xmlns:cx3="http://schemas.microsoft.com/office/drawing/2016/5/9/chartex" xmlns:cx4="http://schemas.microsoft.com/office/drawing/2016/5/10/chartex" xmlns:cx5="http://schemas.microsoft.com/office/drawing/2016/5/11/chartex" xmlns:cx6="http://schemas.microsoft.com/office/drawing/2016/5/12/chartex" xmlns:cx7="http://schemas.microsoft.com/office/drawing/2016/5/13/chartex" xmlns:cx8="http://schemas.microsoft.com/office/drawing/2016/5/14/chartex" xmlns:mc="http://schemas.openxmlformats.org/markup-compatibility/2006" xmlns:aink="http://schemas.microsoft.com/office/drawing/2016/ink" xmlns:am3d="http://schemas.microsoft.com/office/drawing/2017/model3d" xmlns:o="urn:schemas-microsoft-com:office:office" xmlns:oel="http://schemas.microsoft.com/office/2019/extlst" xmlns:r="http://schemas.openxmlformats.org/officeDocument/2006/relationships" xmlns:m="http://schemas.openxmlformats.org/officeDocument/2006/math" xmlns:v="urn:schemas-microsoft-com:vml" xmlns:wp14="http://schemas.microsoft.com/office/word/2010/wordprocessingDrawing" xmlns:wp="http://schemas.openxmlformats.org/drawingml/2006/wordprocessingDrawing" xmlns:w10="urn:schemas-microsoft-com:office:word" xmlns:w="http://schemas.openxmlformats.org/wordprocessingml/2006/main" xmlns:w14="http://schemas.microsoft.com/office/word/2010/wordml" xmlns:w15="http://schemas.microsoft.com/office/word/2012/wordml" xmlns:w16cex="http://schemas.microsoft.com/office/word/2018/wordml/cex" xmlns:w16cid="http://schemas.microsoft.com/office/word/2016/wordml/cid" xmlns:w16="http://schemas.microsoft.com/office/word/2018/wordml" xmlns:w16du="http://schemas.microsoft.com/office/word/2023/wordml/word16du" xmlns:w16sdtdh="http://schemas.microsoft.com/office/word/2020/wordml/sdtdatahash" xmlns:w16se="http://schemas.microsoft.com/office/word/2015/wordml/symex" xmlns:wpg="http://schemas.microsoft.com/office/word/2010/wordprocessingGroup" xmlns:wpi="http://schemas.microsoft.com/office/word/2010/wordprocessingInk" xmlns:wne="http://schemas.microsoft.com/office/word/2006/wordml" xmlns:wps="http://schemas.microsoft.com/office/word/2010/wordprocessingShape" mc:Ignorable="w14 w15 w16se w16cid w16 w16cex w16sdtdh w16du wp14">
   <w:background w:color="FFFFFF"/>
   <w:body>
     <w:p>
@@ -396,21 +396,12 @@
         </w:numPr>
         <w:ind w:left="1680"/>
       </w:pPr>
-      <w:proofErr w:type="gramStart"/>
-      <w:r>
-        <w:rPr>
-          <w:sz w:val="24"/>
-          <w:szCs w:val="24"/>
-        </w:rPr>
-        <w:t>SRS</w:t>
-      </w:r>
-      <w:proofErr w:type="gramEnd"/>
-      <w:r>
-        <w:rPr>
-          <w:sz w:val="24"/>
-          <w:szCs w:val="24"/>
-        </w:rPr>
-        <w:t xml:space="preserve"> document should be done by </w:t>
+      <w:r>
+        <w:rPr>
+          <w:sz w:val="24"/>
+          <w:szCs w:val="24"/>
+        </w:rPr>
+        <w:t xml:space="preserve">SRS document should be done by </w:t>
       </w:r>
       <w:r>
         <w:rPr>
@@ -705,21 +696,12 @@
         <w:spacing w:after="60"/>
         <w:ind w:left="1680"/>
       </w:pPr>
-      <w:proofErr w:type="gramStart"/>
-      <w:r>
-        <w:rPr>
-          <w:sz w:val="24"/>
-          <w:szCs w:val="24"/>
-        </w:rPr>
-        <w:t>presentation</w:t>
-      </w:r>
-      <w:proofErr w:type="gramEnd"/>
-      <w:r>
-        <w:rPr>
-          <w:sz w:val="24"/>
-          <w:szCs w:val="24"/>
-        </w:rPr>
-        <w:t xml:space="preserve"> is on </w:t>
+      <w:r>
+        <w:rPr>
+          <w:sz w:val="24"/>
+          <w:szCs w:val="24"/>
+        </w:rPr>
+        <w:t xml:space="preserve">presentation is on </w:t>
       </w:r>
       <w:r>
         <w:rPr>
@@ -1843,22 +1825,17 @@
           <w:sz w:val="24"/>
           <w:szCs w:val="24"/>
         </w:rPr>
-        <w:t xml:space="preserve">Next meeting, </w:t>
-      </w:r>
-      <w:r>
-        <w:rPr>
-          <w:sz w:val="24"/>
-          <w:szCs w:val="24"/>
-        </w:rPr>
-        <w:t>Tuesday</w:t>
-      </w:r>
-      <w:r>
-        <w:rPr>
-          <w:sz w:val="24"/>
-          <w:szCs w:val="24"/>
-        </w:rPr>
-        <w:t xml:space="preserve"> after class.</w:t>
-      </w:r>
+        <w:t>Next meeting, Tuesday after class.</w:t>
+      </w:r>
+    </w:p>
+    <w:p>
+      <w:pPr>
+        <w:pStyle w:val="ListParagraph"/>
+        <w:rPr>
+          <w:sz w:val="24"/>
+          <w:szCs w:val="24"/>
+        </w:rPr>
+      </w:pPr>
     </w:p>
     <w:p>
       <w:pPr>
@@ -1881,6 +1858,7 @@
         </w:rPr>
         <w:t xml:space="preserve"> </w:t>
       </w:r>
+      <w:proofErr w:type="spellStart"/>
       <w:r>
         <w:rPr>
           <w:sz w:val="24"/>
@@ -1888,6 +1866,7 @@
         </w:rPr>
         <w:t>Zoheb</w:t>
       </w:r>
+      <w:proofErr w:type="spellEnd"/>
       <w:r>
         <w:rPr>
           <w:sz w:val="24"/>
@@ -1895,6 +1874,7 @@
         </w:rPr>
         <w:t xml:space="preserve"> </w:t>
       </w:r>
+      <w:proofErr w:type="spellStart"/>
       <w:r>
         <w:rPr>
           <w:sz w:val="24"/>
@@ -1902,6 +1882,7 @@
         </w:rPr>
         <w:t>Talhah</w:t>
       </w:r>
+      <w:proofErr w:type="spellEnd"/>
       <w:r>
         <w:rPr>
           <w:sz w:val="24"/>
@@ -1915,6 +1896,309 @@
           <w:szCs w:val="24"/>
         </w:rPr>
         <w:t>Kenny</w:t>
+      </w:r>
+    </w:p>
+    <w:p>
+      <w:pPr>
+        <w:rPr>
+          <w:rFonts w:eastAsia="Times New Roman"/>
+          <w:sz w:val="24"/>
+          <w:szCs w:val="24"/>
+          <w:bdr w:val="none" w:sz="0" w:space="0" w:color="auto" w:frame="1"/>
+          <w:lang w:val="en-US"/>
+        </w:rPr>
+      </w:pPr>
+      <w:r>
+        <w:rPr>
+          <w:sz w:val="24"/>
+          <w:szCs w:val="24"/>
+        </w:rPr>
+        <w:br/>
+      </w:r>
+      <w:r>
+        <w:rPr>
+          <w:rFonts w:eastAsia="Times New Roman"/>
+          <w:sz w:val="24"/>
+          <w:szCs w:val="24"/>
+          <w:bdr w:val="none" w:sz="0" w:space="0" w:color="auto" w:frame="1"/>
+          <w:lang w:val="en-US"/>
+        </w:rPr>
+        <w:t xml:space="preserve">4/8 Meeting Minutes - 15 Minutes </w:t>
+      </w:r>
+    </w:p>
+    <w:p>
+      <w:pPr>
+        <w:rPr>
+          <w:rFonts w:eastAsia="Times New Roman"/>
+          <w:sz w:val="24"/>
+          <w:szCs w:val="24"/>
+          <w:lang w:val="en-US"/>
+        </w:rPr>
+      </w:pPr>
+    </w:p>
+    <w:p>
+      <w:pPr>
+        <w:pStyle w:val="ListParagraph"/>
+        <w:numPr>
+          <w:ilvl w:val="0"/>
+          <w:numId w:val="6"/>
+        </w:numPr>
+        <w:spacing w:line="240" w:lineRule="auto"/>
+        <w:textAlignment w:val="baseline"/>
+        <w:rPr>
+          <w:rFonts w:eastAsia="Times New Roman"/>
+          <w:sz w:val="24"/>
+          <w:szCs w:val="24"/>
+          <w:lang w:val="en-US"/>
+        </w:rPr>
+      </w:pPr>
+      <w:r>
+        <w:rPr>
+          <w:rFonts w:eastAsia="Times New Roman"/>
+          <w:sz w:val="24"/>
+          <w:szCs w:val="24"/>
+          <w:bdr w:val="none" w:sz="0" w:space="0" w:color="auto" w:frame="1"/>
+          <w:lang w:val="en-US"/>
+        </w:rPr>
+        <w:t>Kenny is making final adjustments to UML, pitched an idea for a global counter variable for some classes for identifying instances.</w:t>
+      </w:r>
+    </w:p>
+    <w:p>
+      <w:pPr>
+        <w:pStyle w:val="ListParagraph"/>
+        <w:numPr>
+          <w:ilvl w:val="0"/>
+          <w:numId w:val="6"/>
+        </w:numPr>
+        <w:spacing w:line="240" w:lineRule="auto"/>
+        <w:textAlignment w:val="baseline"/>
+        <w:rPr>
+          <w:rFonts w:eastAsia="Times New Roman"/>
+          <w:sz w:val="24"/>
+          <w:szCs w:val="24"/>
+          <w:lang w:val="en-US"/>
+        </w:rPr>
+      </w:pPr>
+      <w:proofErr w:type="spellStart"/>
+      <w:r>
+        <w:rPr>
+          <w:rFonts w:eastAsia="Times New Roman"/>
+          <w:sz w:val="24"/>
+          <w:szCs w:val="24"/>
+          <w:bdr w:val="none" w:sz="0" w:space="0" w:color="auto" w:frame="1"/>
+          <w:lang w:val="en-US"/>
+        </w:rPr>
+        <w:t>Talhah</w:t>
+      </w:r>
+      <w:proofErr w:type="spellEnd"/>
+      <w:r>
+        <w:rPr>
+          <w:rFonts w:eastAsia="Times New Roman"/>
+          <w:sz w:val="24"/>
+          <w:szCs w:val="24"/>
+          <w:bdr w:val="none" w:sz="0" w:space="0" w:color="auto" w:frame="1"/>
+          <w:lang w:val="en-US"/>
+        </w:rPr>
+        <w:t xml:space="preserve"> will continue to work on presentation.</w:t>
+      </w:r>
+    </w:p>
+    <w:p>
+      <w:pPr>
+        <w:pStyle w:val="ListParagraph"/>
+        <w:numPr>
+          <w:ilvl w:val="0"/>
+          <w:numId w:val="6"/>
+        </w:numPr>
+        <w:spacing w:line="240" w:lineRule="auto"/>
+        <w:textAlignment w:val="baseline"/>
+        <w:rPr>
+          <w:rFonts w:eastAsia="Times New Roman"/>
+          <w:sz w:val="24"/>
+          <w:szCs w:val="24"/>
+          <w:lang w:val="en-US"/>
+        </w:rPr>
+      </w:pPr>
+      <w:proofErr w:type="spellStart"/>
+      <w:r>
+        <w:rPr>
+          <w:rFonts w:eastAsia="Times New Roman"/>
+          <w:sz w:val="24"/>
+          <w:szCs w:val="24"/>
+          <w:bdr w:val="none" w:sz="0" w:space="0" w:color="auto" w:frame="1"/>
+          <w:lang w:val="en-US"/>
+        </w:rPr>
+        <w:t>Zoheb</w:t>
+      </w:r>
+      <w:proofErr w:type="spellEnd"/>
+      <w:r>
+        <w:rPr>
+          <w:rFonts w:eastAsia="Times New Roman"/>
+          <w:sz w:val="24"/>
+          <w:szCs w:val="24"/>
+          <w:bdr w:val="none" w:sz="0" w:space="0" w:color="auto" w:frame="1"/>
+          <w:lang w:val="en-US"/>
+        </w:rPr>
+        <w:t xml:space="preserve"> will now do the sequence diagrams for Message and Chat.</w:t>
+      </w:r>
+    </w:p>
+    <w:p>
+      <w:pPr>
+        <w:pStyle w:val="ListParagraph"/>
+        <w:numPr>
+          <w:ilvl w:val="0"/>
+          <w:numId w:val="6"/>
+        </w:numPr>
+        <w:spacing w:line="240" w:lineRule="auto"/>
+        <w:textAlignment w:val="baseline"/>
+        <w:rPr>
+          <w:rFonts w:eastAsia="Times New Roman"/>
+          <w:sz w:val="24"/>
+          <w:szCs w:val="24"/>
+          <w:lang w:val="en-US"/>
+        </w:rPr>
+      </w:pPr>
+      <w:proofErr w:type="spellStart"/>
+      <w:r>
+        <w:rPr>
+          <w:rFonts w:eastAsia="Times New Roman"/>
+          <w:sz w:val="24"/>
+          <w:szCs w:val="24"/>
+          <w:bdr w:val="none" w:sz="0" w:space="0" w:color="auto" w:frame="1"/>
+          <w:lang w:val="en-US"/>
+        </w:rPr>
+        <w:t>Zoheb</w:t>
+      </w:r>
+      <w:proofErr w:type="spellEnd"/>
+      <w:r>
+        <w:rPr>
+          <w:rFonts w:eastAsia="Times New Roman"/>
+          <w:sz w:val="24"/>
+          <w:szCs w:val="24"/>
+          <w:bdr w:val="none" w:sz="0" w:space="0" w:color="auto" w:frame="1"/>
+          <w:lang w:val="en-US"/>
+        </w:rPr>
+        <w:t xml:space="preserve"> will add Client UML Class description</w:t>
+      </w:r>
+    </w:p>
+    <w:p>
+      <w:pPr>
+        <w:pStyle w:val="ListParagraph"/>
+        <w:numPr>
+          <w:ilvl w:val="0"/>
+          <w:numId w:val="6"/>
+        </w:numPr>
+        <w:spacing w:line="240" w:lineRule="auto"/>
+        <w:textAlignment w:val="baseline"/>
+        <w:rPr>
+          <w:rFonts w:eastAsia="Times New Roman"/>
+          <w:sz w:val="24"/>
+          <w:szCs w:val="24"/>
+          <w:lang w:val="en-US"/>
+        </w:rPr>
+      </w:pPr>
+      <w:r>
+        <w:rPr>
+          <w:rFonts w:eastAsia="Times New Roman"/>
+          <w:sz w:val="24"/>
+          <w:szCs w:val="24"/>
+          <w:bdr w:val="none" w:sz="0" w:space="0" w:color="auto" w:frame="1"/>
+          <w:lang w:val="en-US"/>
+        </w:rPr>
+        <w:t xml:space="preserve">We present on </w:t>
+      </w:r>
+      <w:proofErr w:type="spellStart"/>
+      <w:r>
+        <w:rPr>
+          <w:rFonts w:eastAsia="Times New Roman"/>
+          <w:sz w:val="24"/>
+          <w:szCs w:val="24"/>
+          <w:bdr w:val="none" w:sz="0" w:space="0" w:color="auto" w:frame="1"/>
+          <w:lang w:val="en-US"/>
+        </w:rPr>
+        <w:t>thursday</w:t>
+      </w:r>
+      <w:proofErr w:type="spellEnd"/>
+      <w:r>
+        <w:rPr>
+          <w:rFonts w:eastAsia="Times New Roman"/>
+          <w:sz w:val="24"/>
+          <w:szCs w:val="24"/>
+          <w:bdr w:val="none" w:sz="0" w:space="0" w:color="auto" w:frame="1"/>
+          <w:lang w:val="en-US"/>
+        </w:rPr>
+        <w:t>.</w:t>
+      </w:r>
+    </w:p>
+    <w:p>
+      <w:pPr>
+        <w:rPr>
+          <w:rFonts w:eastAsia="Times New Roman"/>
+          <w:sz w:val="24"/>
+          <w:szCs w:val="24"/>
+          <w:lang w:val="en-US"/>
+        </w:rPr>
+      </w:pPr>
+    </w:p>
+    <w:p>
+      <w:pPr>
+        <w:rPr>
+          <w:sz w:val="24"/>
+          <w:szCs w:val="24"/>
+        </w:rPr>
+      </w:pPr>
+      <w:r>
+        <w:rPr>
+          <w:rFonts w:eastAsia="Times New Roman"/>
+          <w:sz w:val="24"/>
+          <w:szCs w:val="24"/>
+          <w:bdr w:val="none" w:sz="0" w:space="0" w:color="auto" w:frame="1"/>
+          <w:lang w:val="en-US"/>
+        </w:rPr>
+        <w:t xml:space="preserve">Attendees: </w:t>
+      </w:r>
+      <w:proofErr w:type="spellStart"/>
+      <w:r>
+        <w:rPr>
+          <w:rFonts w:eastAsia="Times New Roman"/>
+          <w:sz w:val="24"/>
+          <w:szCs w:val="24"/>
+          <w:bdr w:val="none" w:sz="0" w:space="0" w:color="auto" w:frame="1"/>
+          <w:lang w:val="en-US"/>
+        </w:rPr>
+        <w:t>Zoheb</w:t>
+      </w:r>
+      <w:proofErr w:type="spellEnd"/>
+      <w:r>
+        <w:rPr>
+          <w:rFonts w:eastAsia="Times New Roman"/>
+          <w:sz w:val="24"/>
+          <w:szCs w:val="24"/>
+          <w:bdr w:val="none" w:sz="0" w:space="0" w:color="auto" w:frame="1"/>
+          <w:lang w:val="en-US"/>
+        </w:rPr>
+        <w:t xml:space="preserve"> </w:t>
+      </w:r>
+      <w:proofErr w:type="spellStart"/>
+      <w:r>
+        <w:rPr>
+          <w:rFonts w:eastAsia="Times New Roman"/>
+          <w:sz w:val="24"/>
+          <w:szCs w:val="24"/>
+          <w:bdr w:val="none" w:sz="0" w:space="0" w:color="auto" w:frame="1"/>
+          <w:lang w:val="en-US"/>
+        </w:rPr>
+        <w:t>Talhah</w:t>
+      </w:r>
+      <w:proofErr w:type="spellEnd"/>
+      <w:r>
+        <w:rPr>
+          <w:rFonts w:eastAsia="Times New Roman"/>
+          <w:sz w:val="24"/>
+          <w:szCs w:val="24"/>
+          <w:bdr w:val="none" w:sz="0" w:space="0" w:color="auto" w:frame="1"/>
+          <w:lang w:val="en-US"/>
+        </w:rPr>
+        <w:t xml:space="preserve"> Kenny</w:t>
       </w:r>
     </w:p>
     <w:sectPr>
@@ -1934,7 +2218,7 @@
 </file>
 
 <file path=word/endnotes.xml><?xml version="1.0" encoding="utf-8"?>
-<w:endnotes xmlns:wpc="http://schemas.microsoft.com/office/word/2010/wordprocessingCanvas" xmlns:cx="http://schemas.microsoft.com/office/drawing/2014/chartex" xmlns:cx1="http://schemas.microsoft.com/office/drawing/2015/9/8/chartex" xmlns:cx2="http://schemas.microsoft.com/office/drawing/2015/10/21/chartex" xmlns:cx3="http://schemas.microsoft.com/office/drawing/2016/5/9/chartex" xmlns:cx4="http://schemas.microsoft.com/office/drawing/2016/5/10/chartex" xmlns:cx5="http://schemas.microsoft.com/office/drawing/2016/5/11/chartex" xmlns:cx6="http://schemas.microsoft.com/office/drawing/2016/5/12/chartex" xmlns:cx7="http://schemas.microsoft.com/office/drawing/2016/5/13/chartex" xmlns:cx8="http://schemas.microsoft.com/office/drawing/2016/5/14/chartex" xmlns:mc="http://schemas.openxmlformats.org/markup-compatibility/2006" xmlns:aink="http://schemas.microsoft.com/office/drawing/2016/ink" xmlns:am3d="http://schemas.microsoft.com/office/drawing/2017/model3d" xmlns:o="urn:schemas-microsoft-com:office:office" xmlns:oel="http://schemas.microsoft.com/office/2019/extlst" xmlns:r="http://schemas.openxmlformats.org/officeDocument/2006/relationships" xmlns:m="http://schemas.openxmlformats.org/officeDocument/2006/math" xmlns:v="urn:schemas-microsoft-com:vml" xmlns:wp14="http://schemas.microsoft.com/office/word/2010/wordprocessingDrawing" xmlns:wp="http://schemas.openxmlformats.org/drawingml/2006/wordprocessingDrawing" xmlns:w10="urn:schemas-microsoft-com:office:word" xmlns:w="http://schemas.openxmlformats.org/wordprocessingml/2006/main" xmlns:w14="http://schemas.microsoft.com/office/word/2010/wordml" xmlns:w15="http://schemas.microsoft.com/office/word/2012/wordml" xmlns:w16cex="http://schemas.microsoft.com/office/word/2018/wordml/cex" xmlns:w16cid="http://schemas.microsoft.com/office/word/2016/wordml/cid" xmlns:w16="http://schemas.microsoft.com/office/word/2018/wordml" xmlns:w16du="http://schemas.microsoft.com/office/word/2023/wordml/word16du" xmlns:w16sdtdh="http://schemas.microsoft.com/office/word/2020/wordml/sdtdatahash" xmlns:w16sdtfl="http://schemas.microsoft.com/office/word/2024/wordml/sdtformatlock" xmlns:w16se="http://schemas.microsoft.com/office/word/2015/wordml/symex" xmlns:wpg="http://schemas.microsoft.com/office/word/2010/wordprocessingGroup" xmlns:wpi="http://schemas.microsoft.com/office/word/2010/wordprocessingInk" xmlns:wne="http://schemas.microsoft.com/office/word/2006/wordml" xmlns:wps="http://schemas.microsoft.com/office/word/2010/wordprocessingShape" mc:Ignorable="w14 w15 w16se w16cid w16 w16cex w16sdtdh w16sdtfl w16du wp14">
+<w:endnotes xmlns:wpc="http://schemas.microsoft.com/office/word/2010/wordprocessingCanvas" xmlns:cx="http://schemas.microsoft.com/office/drawing/2014/chartex" xmlns:cx1="http://schemas.microsoft.com/office/drawing/2015/9/8/chartex" xmlns:cx2="http://schemas.microsoft.com/office/drawing/2015/10/21/chartex" xmlns:cx3="http://schemas.microsoft.com/office/drawing/2016/5/9/chartex" xmlns:cx4="http://schemas.microsoft.com/office/drawing/2016/5/10/chartex" xmlns:cx5="http://schemas.microsoft.com/office/drawing/2016/5/11/chartex" xmlns:cx6="http://schemas.microsoft.com/office/drawing/2016/5/12/chartex" xmlns:cx7="http://schemas.microsoft.com/office/drawing/2016/5/13/chartex" xmlns:cx8="http://schemas.microsoft.com/office/drawing/2016/5/14/chartex" xmlns:mc="http://schemas.openxmlformats.org/markup-compatibility/2006" xmlns:aink="http://schemas.microsoft.com/office/drawing/2016/ink" xmlns:am3d="http://schemas.microsoft.com/office/drawing/2017/model3d" xmlns:o="urn:schemas-microsoft-com:office:office" xmlns:oel="http://schemas.microsoft.com/office/2019/extlst" xmlns:r="http://schemas.openxmlformats.org/officeDocument/2006/relationships" xmlns:m="http://schemas.openxmlformats.org/officeDocument/2006/math" xmlns:v="urn:schemas-microsoft-com:vml" xmlns:wp14="http://schemas.microsoft.com/office/word/2010/wordprocessingDrawing" xmlns:wp="http://schemas.openxmlformats.org/drawingml/2006/wordprocessingDrawing" xmlns:w10="urn:schemas-microsoft-com:office:word" xmlns:w="http://schemas.openxmlformats.org/wordprocessingml/2006/main" xmlns:w14="http://schemas.microsoft.com/office/word/2010/wordml" xmlns:w15="http://schemas.microsoft.com/office/word/2012/wordml" xmlns:w16cex="http://schemas.microsoft.com/office/word/2018/wordml/cex" xmlns:w16cid="http://schemas.microsoft.com/office/word/2016/wordml/cid" xmlns:w16="http://schemas.microsoft.com/office/word/2018/wordml" xmlns:w16du="http://schemas.microsoft.com/office/word/2023/wordml/word16du" xmlns:w16sdtdh="http://schemas.microsoft.com/office/word/2020/wordml/sdtdatahash" xmlns:w16se="http://schemas.microsoft.com/office/word/2015/wordml/symex" xmlns:wpg="http://schemas.microsoft.com/office/word/2010/wordprocessingGroup" xmlns:wpi="http://schemas.microsoft.com/office/word/2010/wordprocessingInk" xmlns:wne="http://schemas.microsoft.com/office/word/2006/wordml" xmlns:wps="http://schemas.microsoft.com/office/word/2010/wordprocessingShape" mc:Ignorable="w14 w15 w16se w16cid w16 w16cex w16sdtdh w16du wp14">
   <w:endnote w:type="separator" w:id="-1">
     <w:p>
       <w:pPr>
@@ -1959,7 +2243,7 @@
 </file>
 
 <file path=word/footer1.xml><?xml version="1.0" encoding="utf-8"?>
-<w:ftr xmlns:wpc="http://schemas.microsoft.com/office/word/2010/wordprocessingCanvas" xmlns:cx="http://schemas.microsoft.com/office/drawing/2014/chartex" xmlns:cx1="http://schemas.microsoft.com/office/drawing/2015/9/8/chartex" xmlns:cx2="http://schemas.microsoft.com/office/drawing/2015/10/21/chartex" xmlns:cx3="http://schemas.microsoft.com/office/drawing/2016/5/9/chartex" xmlns:cx4="http://schemas.microsoft.com/office/drawing/2016/5/10/chartex" xmlns:cx5="http://schemas.microsoft.com/office/drawing/2016/5/11/chartex" xmlns:cx6="http://schemas.microsoft.com/office/drawing/2016/5/12/chartex" xmlns:cx7="http://schemas.microsoft.com/office/drawing/2016/5/13/chartex" xmlns:cx8="http://schemas.microsoft.com/office/drawing/2016/5/14/chartex" xmlns:mc="http://schemas.openxmlformats.org/markup-compatibility/2006" xmlns:aink="http://schemas.microsoft.com/office/drawing/2016/ink" xmlns:am3d="http://schemas.microsoft.com/office/drawing/2017/model3d" xmlns:o="urn:schemas-microsoft-com:office:office" xmlns:oel="http://schemas.microsoft.com/office/2019/extlst" xmlns:r="http://schemas.openxmlformats.org/officeDocument/2006/relationships" xmlns:m="http://schemas.openxmlformats.org/officeDocument/2006/math" xmlns:v="urn:schemas-microsoft-com:vml" xmlns:wp14="http://schemas.microsoft.com/office/word/2010/wordprocessingDrawing" xmlns:wp="http://schemas.openxmlformats.org/drawingml/2006/wordprocessingDrawing" xmlns:w10="urn:schemas-microsoft-com:office:word" xmlns:w="http://schemas.openxmlformats.org/wordprocessingml/2006/main" xmlns:w14="http://schemas.microsoft.com/office/word/2010/wordml" xmlns:w15="http://schemas.microsoft.com/office/word/2012/wordml" xmlns:w16cex="http://schemas.microsoft.com/office/word/2018/wordml/cex" xmlns:w16cid="http://schemas.microsoft.com/office/word/2016/wordml/cid" xmlns:w16="http://schemas.microsoft.com/office/word/2018/wordml" xmlns:w16du="http://schemas.microsoft.com/office/word/2023/wordml/word16du" xmlns:w16sdtdh="http://schemas.microsoft.com/office/word/2020/wordml/sdtdatahash" xmlns:w16sdtfl="http://schemas.microsoft.com/office/word/2024/wordml/sdtformatlock" xmlns:w16se="http://schemas.microsoft.com/office/word/2015/wordml/symex" xmlns:wpg="http://schemas.microsoft.com/office/word/2010/wordprocessingGroup" xmlns:wpi="http://schemas.microsoft.com/office/word/2010/wordprocessingInk" xmlns:wne="http://schemas.microsoft.com/office/word/2006/wordml" xmlns:wps="http://schemas.microsoft.com/office/word/2010/wordprocessingShape" mc:Ignorable="w14 w15 w16se w16cid w16 w16cex w16sdtdh w16sdtfl w16du wp14">
+<w:ftr xmlns:wpc="http://schemas.microsoft.com/office/word/2010/wordprocessingCanvas" xmlns:cx="http://schemas.microsoft.com/office/drawing/2014/chartex" xmlns:cx1="http://schemas.microsoft.com/office/drawing/2015/9/8/chartex" xmlns:cx2="http://schemas.microsoft.com/office/drawing/2015/10/21/chartex" xmlns:cx3="http://schemas.microsoft.com/office/drawing/2016/5/9/chartex" xmlns:cx4="http://schemas.microsoft.com/office/drawing/2016/5/10/chartex" xmlns:cx5="http://schemas.microsoft.com/office/drawing/2016/5/11/chartex" xmlns:cx6="http://schemas.microsoft.com/office/drawing/2016/5/12/chartex" xmlns:cx7="http://schemas.microsoft.com/office/drawing/2016/5/13/chartex" xmlns:cx8="http://schemas.microsoft.com/office/drawing/2016/5/14/chartex" xmlns:mc="http://schemas.openxmlformats.org/markup-compatibility/2006" xmlns:aink="http://schemas.microsoft.com/office/drawing/2016/ink" xmlns:am3d="http://schemas.microsoft.com/office/drawing/2017/model3d" xmlns:o="urn:schemas-microsoft-com:office:office" xmlns:oel="http://schemas.microsoft.com/office/2019/extlst" xmlns:r="http://schemas.openxmlformats.org/officeDocument/2006/relationships" xmlns:m="http://schemas.openxmlformats.org/officeDocument/2006/math" xmlns:v="urn:schemas-microsoft-com:vml" xmlns:wp14="http://schemas.microsoft.com/office/word/2010/wordprocessingDrawing" xmlns:wp="http://schemas.openxmlformats.org/drawingml/2006/wordprocessingDrawing" xmlns:w10="urn:schemas-microsoft-com:office:word" xmlns:w="http://schemas.openxmlformats.org/wordprocessingml/2006/main" xmlns:w14="http://schemas.microsoft.com/office/word/2010/wordml" xmlns:w15="http://schemas.microsoft.com/office/word/2012/wordml" xmlns:w16cex="http://schemas.microsoft.com/office/word/2018/wordml/cex" xmlns:w16cid="http://schemas.microsoft.com/office/word/2016/wordml/cid" xmlns:w16="http://schemas.microsoft.com/office/word/2018/wordml" xmlns:w16du="http://schemas.microsoft.com/office/word/2023/wordml/word16du" xmlns:w16sdtdh="http://schemas.microsoft.com/office/word/2020/wordml/sdtdatahash" xmlns:w16se="http://schemas.microsoft.com/office/word/2015/wordml/symex" xmlns:wpg="http://schemas.microsoft.com/office/word/2010/wordprocessingGroup" xmlns:wpi="http://schemas.microsoft.com/office/word/2010/wordprocessingInk" xmlns:wne="http://schemas.microsoft.com/office/word/2006/wordml" xmlns:wps="http://schemas.microsoft.com/office/word/2010/wordprocessingShape" mc:Ignorable="w14 w15 w16se w16cid w16 w16cex w16sdtdh w16du wp14">
   <w:p>
     <w:pPr>
       <w:pStyle w:val="Footer"/>
@@ -1969,7 +2253,7 @@
 </file>
 
 <file path=word/footer2.xml><?xml version="1.0" encoding="utf-8"?>
-<w:ftr xmlns:wpc="http://schemas.microsoft.com/office/word/2010/wordprocessingCanvas" xmlns:cx="http://schemas.microsoft.com/office/drawing/2014/chartex" xmlns:cx1="http://schemas.microsoft.com/office/drawing/2015/9/8/chartex" xmlns:cx2="http://schemas.microsoft.com/office/drawing/2015/10/21/chartex" xmlns:cx3="http://schemas.microsoft.com/office/drawing/2016/5/9/chartex" xmlns:cx4="http://schemas.microsoft.com/office/drawing/2016/5/10/chartex" xmlns:cx5="http://schemas.microsoft.com/office/drawing/2016/5/11/chartex" xmlns:cx6="http://schemas.microsoft.com/office/drawing/2016/5/12/chartex" xmlns:cx7="http://schemas.microsoft.com/office/drawing/2016/5/13/chartex" xmlns:cx8="http://schemas.microsoft.com/office/drawing/2016/5/14/chartex" xmlns:mc="http://schemas.openxmlformats.org/markup-compatibility/2006" xmlns:aink="http://schemas.microsoft.com/office/drawing/2016/ink" xmlns:am3d="http://schemas.microsoft.com/office/drawing/2017/model3d" xmlns:o="urn:schemas-microsoft-com:office:office" xmlns:oel="http://schemas.microsoft.com/office/2019/extlst" xmlns:r="http://schemas.openxmlformats.org/officeDocument/2006/relationships" xmlns:m="http://schemas.openxmlformats.org/officeDocument/2006/math" xmlns:v="urn:schemas-microsoft-com:vml" xmlns:wp14="http://schemas.microsoft.com/office/word/2010/wordprocessingDrawing" xmlns:wp="http://schemas.openxmlformats.org/drawingml/2006/wordprocessingDrawing" xmlns:w10="urn:schemas-microsoft-com:office:word" xmlns:w="http://schemas.openxmlformats.org/wordprocessingml/2006/main" xmlns:w14="http://schemas.microsoft.com/office/word/2010/wordml" xmlns:w15="http://schemas.microsoft.com/office/word/2012/wordml" xmlns:w16cex="http://schemas.microsoft.com/office/word/2018/wordml/cex" xmlns:w16cid="http://schemas.microsoft.com/office/word/2016/wordml/cid" xmlns:w16="http://schemas.microsoft.com/office/word/2018/wordml" xmlns:w16du="http://schemas.microsoft.com/office/word/2023/wordml/word16du" xmlns:w16sdtdh="http://schemas.microsoft.com/office/word/2020/wordml/sdtdatahash" xmlns:w16sdtfl="http://schemas.microsoft.com/office/word/2024/wordml/sdtformatlock" xmlns:w16se="http://schemas.microsoft.com/office/word/2015/wordml/symex" xmlns:wpg="http://schemas.microsoft.com/office/word/2010/wordprocessingGroup" xmlns:wpi="http://schemas.microsoft.com/office/word/2010/wordprocessingInk" xmlns:wne="http://schemas.microsoft.com/office/word/2006/wordml" xmlns:wps="http://schemas.microsoft.com/office/word/2010/wordprocessingShape" mc:Ignorable="w14 w15 w16se w16cid w16 w16cex w16sdtdh w16sdtfl w16du wp14">
+<w:ftr xmlns:wpc="http://schemas.microsoft.com/office/word/2010/wordprocessingCanvas" xmlns:cx="http://schemas.microsoft.com/office/drawing/2014/chartex" xmlns:cx1="http://schemas.microsoft.com/office/drawing/2015/9/8/chartex" xmlns:cx2="http://schemas.microsoft.com/office/drawing/2015/10/21/chartex" xmlns:cx3="http://schemas.microsoft.com/office/drawing/2016/5/9/chartex" xmlns:cx4="http://schemas.microsoft.com/office/drawing/2016/5/10/chartex" xmlns:cx5="http://schemas.microsoft.com/office/drawing/2016/5/11/chartex" xmlns:cx6="http://schemas.microsoft.com/office/drawing/2016/5/12/chartex" xmlns:cx7="http://schemas.microsoft.com/office/drawing/2016/5/13/chartex" xmlns:cx8="http://schemas.microsoft.com/office/drawing/2016/5/14/chartex" xmlns:mc="http://schemas.openxmlformats.org/markup-compatibility/2006" xmlns:aink="http://schemas.microsoft.com/office/drawing/2016/ink" xmlns:am3d="http://schemas.microsoft.com/office/drawing/2017/model3d" xmlns:o="urn:schemas-microsoft-com:office:office" xmlns:oel="http://schemas.microsoft.com/office/2019/extlst" xmlns:r="http://schemas.openxmlformats.org/officeDocument/2006/relationships" xmlns:m="http://schemas.openxmlformats.org/officeDocument/2006/math" xmlns:v="urn:schemas-microsoft-com:vml" xmlns:wp14="http://schemas.microsoft.com/office/word/2010/wordprocessingDrawing" xmlns:wp="http://schemas.openxmlformats.org/drawingml/2006/wordprocessingDrawing" xmlns:w10="urn:schemas-microsoft-com:office:word" xmlns:w="http://schemas.openxmlformats.org/wordprocessingml/2006/main" xmlns:w14="http://schemas.microsoft.com/office/word/2010/wordml" xmlns:w15="http://schemas.microsoft.com/office/word/2012/wordml" xmlns:w16cex="http://schemas.microsoft.com/office/word/2018/wordml/cex" xmlns:w16cid="http://schemas.microsoft.com/office/word/2016/wordml/cid" xmlns:w16="http://schemas.microsoft.com/office/word/2018/wordml" xmlns:w16du="http://schemas.microsoft.com/office/word/2023/wordml/word16du" xmlns:w16sdtdh="http://schemas.microsoft.com/office/word/2020/wordml/sdtdatahash" xmlns:w16se="http://schemas.microsoft.com/office/word/2015/wordml/symex" xmlns:wpg="http://schemas.microsoft.com/office/word/2010/wordprocessingGroup" xmlns:wpi="http://schemas.microsoft.com/office/word/2010/wordprocessingInk" xmlns:wne="http://schemas.microsoft.com/office/word/2006/wordml" xmlns:wps="http://schemas.microsoft.com/office/word/2010/wordprocessingShape" mc:Ignorable="w14 w15 w16se w16cid w16 w16cex w16sdtdh w16du wp14">
   <w:p>
     <w:pPr>
       <w:pStyle w:val="Footer"/>
@@ -1979,7 +2263,7 @@
 </file>
 
 <file path=word/footer3.xml><?xml version="1.0" encoding="utf-8"?>
-<w:ftr xmlns:wpc="http://schemas.microsoft.com/office/word/2010/wordprocessingCanvas" xmlns:cx="http://schemas.microsoft.com/office/drawing/2014/chartex" xmlns:cx1="http://schemas.microsoft.com/office/drawing/2015/9/8/chartex" xmlns:cx2="http://schemas.microsoft.com/office/drawing/2015/10/21/chartex" xmlns:cx3="http://schemas.microsoft.com/office/drawing/2016/5/9/chartex" xmlns:cx4="http://schemas.microsoft.com/office/drawing/2016/5/10/chartex" xmlns:cx5="http://schemas.microsoft.com/office/drawing/2016/5/11/chartex" xmlns:cx6="http://schemas.microsoft.com/office/drawing/2016/5/12/chartex" xmlns:cx7="http://schemas.microsoft.com/office/drawing/2016/5/13/chartex" xmlns:cx8="http://schemas.microsoft.com/office/drawing/2016/5/14/chartex" xmlns:mc="http://schemas.openxmlformats.org/markup-compatibility/2006" xmlns:aink="http://schemas.microsoft.com/office/drawing/2016/ink" xmlns:am3d="http://schemas.microsoft.com/office/drawing/2017/model3d" xmlns:o="urn:schemas-microsoft-com:office:office" xmlns:oel="http://schemas.microsoft.com/office/2019/extlst" xmlns:r="http://schemas.openxmlformats.org/officeDocument/2006/relationships" xmlns:m="http://schemas.openxmlformats.org/officeDocument/2006/math" xmlns:v="urn:schemas-microsoft-com:vml" xmlns:wp14="http://schemas.microsoft.com/office/word/2010/wordprocessingDrawing" xmlns:wp="http://schemas.openxmlformats.org/drawingml/2006/wordprocessingDrawing" xmlns:w10="urn:schemas-microsoft-com:office:word" xmlns:w="http://schemas.openxmlformats.org/wordprocessingml/2006/main" xmlns:w14="http://schemas.microsoft.com/office/word/2010/wordml" xmlns:w15="http://schemas.microsoft.com/office/word/2012/wordml" xmlns:w16cex="http://schemas.microsoft.com/office/word/2018/wordml/cex" xmlns:w16cid="http://schemas.microsoft.com/office/word/2016/wordml/cid" xmlns:w16="http://schemas.microsoft.com/office/word/2018/wordml" xmlns:w16du="http://schemas.microsoft.com/office/word/2023/wordml/word16du" xmlns:w16sdtdh="http://schemas.microsoft.com/office/word/2020/wordml/sdtdatahash" xmlns:w16sdtfl="http://schemas.microsoft.com/office/word/2024/wordml/sdtformatlock" xmlns:w16se="http://schemas.microsoft.com/office/word/2015/wordml/symex" xmlns:wpg="http://schemas.microsoft.com/office/word/2010/wordprocessingGroup" xmlns:wpi="http://schemas.microsoft.com/office/word/2010/wordprocessingInk" xmlns:wne="http://schemas.microsoft.com/office/word/2006/wordml" xmlns:wps="http://schemas.microsoft.com/office/word/2010/wordprocessingShape" mc:Ignorable="w14 w15 w16se w16cid w16 w16cex w16sdtdh w16sdtfl w16du wp14">
+<w:ftr xmlns:wpc="http://schemas.microsoft.com/office/word/2010/wordprocessingCanvas" xmlns:cx="http://schemas.microsoft.com/office/drawing/2014/chartex" xmlns:cx1="http://schemas.microsoft.com/office/drawing/2015/9/8/chartex" xmlns:cx2="http://schemas.microsoft.com/office/drawing/2015/10/21/chartex" xmlns:cx3="http://schemas.microsoft.com/office/drawing/2016/5/9/chartex" xmlns:cx4="http://schemas.microsoft.com/office/drawing/2016/5/10/chartex" xmlns:cx5="http://schemas.microsoft.com/office/drawing/2016/5/11/chartex" xmlns:cx6="http://schemas.microsoft.com/office/drawing/2016/5/12/chartex" xmlns:cx7="http://schemas.microsoft.com/office/drawing/2016/5/13/chartex" xmlns:cx8="http://schemas.microsoft.com/office/drawing/2016/5/14/chartex" xmlns:mc="http://schemas.openxmlformats.org/markup-compatibility/2006" xmlns:aink="http://schemas.microsoft.com/office/drawing/2016/ink" xmlns:am3d="http://schemas.microsoft.com/office/drawing/2017/model3d" xmlns:o="urn:schemas-microsoft-com:office:office" xmlns:oel="http://schemas.microsoft.com/office/2019/extlst" xmlns:r="http://schemas.openxmlformats.org/officeDocument/2006/relationships" xmlns:m="http://schemas.openxmlformats.org/officeDocument/2006/math" xmlns:v="urn:schemas-microsoft-com:vml" xmlns:wp14="http://schemas.microsoft.com/office/word/2010/wordprocessingDrawing" xmlns:wp="http://schemas.openxmlformats.org/drawingml/2006/wordprocessingDrawing" xmlns:w10="urn:schemas-microsoft-com:office:word" xmlns:w="http://schemas.openxmlformats.org/wordprocessingml/2006/main" xmlns:w14="http://schemas.microsoft.com/office/word/2010/wordml" xmlns:w15="http://schemas.microsoft.com/office/word/2012/wordml" xmlns:w16cex="http://schemas.microsoft.com/office/word/2018/wordml/cex" xmlns:w16cid="http://schemas.microsoft.com/office/word/2016/wordml/cid" xmlns:w16="http://schemas.microsoft.com/office/word/2018/wordml" xmlns:w16du="http://schemas.microsoft.com/office/word/2023/wordml/word16du" xmlns:w16sdtdh="http://schemas.microsoft.com/office/word/2020/wordml/sdtdatahash" xmlns:w16se="http://schemas.microsoft.com/office/word/2015/wordml/symex" xmlns:wpg="http://schemas.microsoft.com/office/word/2010/wordprocessingGroup" xmlns:wpi="http://schemas.microsoft.com/office/word/2010/wordprocessingInk" xmlns:wne="http://schemas.microsoft.com/office/word/2006/wordml" xmlns:wps="http://schemas.microsoft.com/office/word/2010/wordprocessingShape" mc:Ignorable="w14 w15 w16se w16cid w16 w16cex w16sdtdh w16du wp14">
   <w:p>
     <w:pPr>
       <w:pStyle w:val="Footer"/>
@@ -1989,7 +2273,7 @@
 </file>
 
 <file path=word/footnotes.xml><?xml version="1.0" encoding="utf-8"?>
-<w:footnotes xmlns:wpc="http://schemas.microsoft.com/office/word/2010/wordprocessingCanvas" xmlns:cx="http://schemas.microsoft.com/office/drawing/2014/chartex" xmlns:cx1="http://schemas.microsoft.com/office/drawing/2015/9/8/chartex" xmlns:cx2="http://schemas.microsoft.com/office/drawing/2015/10/21/chartex" xmlns:cx3="http://schemas.microsoft.com/office/drawing/2016/5/9/chartex" xmlns:cx4="http://schemas.microsoft.com/office/drawing/2016/5/10/chartex" xmlns:cx5="http://schemas.microsoft.com/office/drawing/2016/5/11/chartex" xmlns:cx6="http://schemas.microsoft.com/office/drawing/2016/5/12/chartex" xmlns:cx7="http://schemas.microsoft.com/office/drawing/2016/5/13/chartex" xmlns:cx8="http://schemas.microsoft.com/office/drawing/2016/5/14/chartex" xmlns:mc="http://schemas.openxmlformats.org/markup-compatibility/2006" xmlns:aink="http://schemas.microsoft.com/office/drawing/2016/ink" xmlns:am3d="http://schemas.microsoft.com/office/drawing/2017/model3d" xmlns:o="urn:schemas-microsoft-com:office:office" xmlns:oel="http://schemas.microsoft.com/office/2019/extlst" xmlns:r="http://schemas.openxmlformats.org/officeDocument/2006/relationships" xmlns:m="http://schemas.openxmlformats.org/officeDocument/2006/math" xmlns:v="urn:schemas-microsoft-com:vml" xmlns:wp14="http://schemas.microsoft.com/office/word/2010/wordprocessingDrawing" xmlns:wp="http://schemas.openxmlformats.org/drawingml/2006/wordprocessingDrawing" xmlns:w10="urn:schemas-microsoft-com:office:word" xmlns:w="http://schemas.openxmlformats.org/wordprocessingml/2006/main" xmlns:w14="http://schemas.microsoft.com/office/word/2010/wordml" xmlns:w15="http://schemas.microsoft.com/office/word/2012/wordml" xmlns:w16cex="http://schemas.microsoft.com/office/word/2018/wordml/cex" xmlns:w16cid="http://schemas.microsoft.com/office/word/2016/wordml/cid" xmlns:w16="http://schemas.microsoft.com/office/word/2018/wordml" xmlns:w16du="http://schemas.microsoft.com/office/word/2023/wordml/word16du" xmlns:w16sdtdh="http://schemas.microsoft.com/office/word/2020/wordml/sdtdatahash" xmlns:w16sdtfl="http://schemas.microsoft.com/office/word/2024/wordml/sdtformatlock" xmlns:w16se="http://schemas.microsoft.com/office/word/2015/wordml/symex" xmlns:wpg="http://schemas.microsoft.com/office/word/2010/wordprocessingGroup" xmlns:wpi="http://schemas.microsoft.com/office/word/2010/wordprocessingInk" xmlns:wne="http://schemas.microsoft.com/office/word/2006/wordml" xmlns:wps="http://schemas.microsoft.com/office/word/2010/wordprocessingShape" mc:Ignorable="w14 w15 w16se w16cid w16 w16cex w16sdtdh w16sdtfl w16du wp14">
+<w:footnotes xmlns:wpc="http://schemas.microsoft.com/office/word/2010/wordprocessingCanvas" xmlns:cx="http://schemas.microsoft.com/office/drawing/2014/chartex" xmlns:cx1="http://schemas.microsoft.com/office/drawing/2015/9/8/chartex" xmlns:cx2="http://schemas.microsoft.com/office/drawing/2015/10/21/chartex" xmlns:cx3="http://schemas.microsoft.com/office/drawing/2016/5/9/chartex" xmlns:cx4="http://schemas.microsoft.com/office/drawing/2016/5/10/chartex" xmlns:cx5="http://schemas.microsoft.com/office/drawing/2016/5/11/chartex" xmlns:cx6="http://schemas.microsoft.com/office/drawing/2016/5/12/chartex" xmlns:cx7="http://schemas.microsoft.com/office/drawing/2016/5/13/chartex" xmlns:cx8="http://schemas.microsoft.com/office/drawing/2016/5/14/chartex" xmlns:mc="http://schemas.openxmlformats.org/markup-compatibility/2006" xmlns:aink="http://schemas.microsoft.com/office/drawing/2016/ink" xmlns:am3d="http://schemas.microsoft.com/office/drawing/2017/model3d" xmlns:o="urn:schemas-microsoft-com:office:office" xmlns:oel="http://schemas.microsoft.com/office/2019/extlst" xmlns:r="http://schemas.openxmlformats.org/officeDocument/2006/relationships" xmlns:m="http://schemas.openxmlformats.org/officeDocument/2006/math" xmlns:v="urn:schemas-microsoft-com:vml" xmlns:wp14="http://schemas.microsoft.com/office/word/2010/wordprocessingDrawing" xmlns:wp="http://schemas.openxmlformats.org/drawingml/2006/wordprocessingDrawing" xmlns:w10="urn:schemas-microsoft-com:office:word" xmlns:w="http://schemas.openxmlformats.org/wordprocessingml/2006/main" xmlns:w14="http://schemas.microsoft.com/office/word/2010/wordml" xmlns:w15="http://schemas.microsoft.com/office/word/2012/wordml" xmlns:w16cex="http://schemas.microsoft.com/office/word/2018/wordml/cex" xmlns:w16cid="http://schemas.microsoft.com/office/word/2016/wordml/cid" xmlns:w16="http://schemas.microsoft.com/office/word/2018/wordml" xmlns:w16du="http://schemas.microsoft.com/office/word/2023/wordml/word16du" xmlns:w16sdtdh="http://schemas.microsoft.com/office/word/2020/wordml/sdtdatahash" xmlns:w16se="http://schemas.microsoft.com/office/word/2015/wordml/symex" xmlns:wpg="http://schemas.microsoft.com/office/word/2010/wordprocessingGroup" xmlns:wpi="http://schemas.microsoft.com/office/word/2010/wordprocessingInk" xmlns:wne="http://schemas.microsoft.com/office/word/2006/wordml" xmlns:wps="http://schemas.microsoft.com/office/word/2010/wordprocessingShape" mc:Ignorable="w14 w15 w16se w16cid w16 w16cex w16sdtdh w16du wp14">
   <w:footnote w:type="separator" w:id="-1">
     <w:p>
       <w:pPr>
@@ -2014,7 +2298,7 @@
 </file>
 
 <file path=word/header1.xml><?xml version="1.0" encoding="utf-8"?>
-<w:hdr xmlns:wpc="http://schemas.microsoft.com/office/word/2010/wordprocessingCanvas" xmlns:cx="http://schemas.microsoft.com/office/drawing/2014/chartex" xmlns:cx1="http://schemas.microsoft.com/office/drawing/2015/9/8/chartex" xmlns:cx2="http://schemas.microsoft.com/office/drawing/2015/10/21/chartex" xmlns:cx3="http://schemas.microsoft.com/office/drawing/2016/5/9/chartex" xmlns:cx4="http://schemas.microsoft.com/office/drawing/2016/5/10/chartex" xmlns:cx5="http://schemas.microsoft.com/office/drawing/2016/5/11/chartex" xmlns:cx6="http://schemas.microsoft.com/office/drawing/2016/5/12/chartex" xmlns:cx7="http://schemas.microsoft.com/office/drawing/2016/5/13/chartex" xmlns:cx8="http://schemas.microsoft.com/office/drawing/2016/5/14/chartex" xmlns:mc="http://schemas.openxmlformats.org/markup-compatibility/2006" xmlns:aink="http://schemas.microsoft.com/office/drawing/2016/ink" xmlns:am3d="http://schemas.microsoft.com/office/drawing/2017/model3d" xmlns:o="urn:schemas-microsoft-com:office:office" xmlns:oel="http://schemas.microsoft.com/office/2019/extlst" xmlns:r="http://schemas.openxmlformats.org/officeDocument/2006/relationships" xmlns:m="http://schemas.openxmlformats.org/officeDocument/2006/math" xmlns:v="urn:schemas-microsoft-com:vml" xmlns:wp14="http://schemas.microsoft.com/office/word/2010/wordprocessingDrawing" xmlns:wp="http://schemas.openxmlformats.org/drawingml/2006/wordprocessingDrawing" xmlns:w10="urn:schemas-microsoft-com:office:word" xmlns:w="http://schemas.openxmlformats.org/wordprocessingml/2006/main" xmlns:w14="http://schemas.microsoft.com/office/word/2010/wordml" xmlns:w15="http://schemas.microsoft.com/office/word/2012/wordml" xmlns:w16cex="http://schemas.microsoft.com/office/word/2018/wordml/cex" xmlns:w16cid="http://schemas.microsoft.com/office/word/2016/wordml/cid" xmlns:w16="http://schemas.microsoft.com/office/word/2018/wordml" xmlns:w16du="http://schemas.microsoft.com/office/word/2023/wordml/word16du" xmlns:w16sdtdh="http://schemas.microsoft.com/office/word/2020/wordml/sdtdatahash" xmlns:w16sdtfl="http://schemas.microsoft.com/office/word/2024/wordml/sdtformatlock" xmlns:w16se="http://schemas.microsoft.com/office/word/2015/wordml/symex" xmlns:wpg="http://schemas.microsoft.com/office/word/2010/wordprocessingGroup" xmlns:wpi="http://schemas.microsoft.com/office/word/2010/wordprocessingInk" xmlns:wne="http://schemas.microsoft.com/office/word/2006/wordml" xmlns:wps="http://schemas.microsoft.com/office/word/2010/wordprocessingShape" mc:Ignorable="w14 w15 w16se w16cid w16 w16cex w16sdtdh w16sdtfl w16du wp14">
+<w:hdr xmlns:wpc="http://schemas.microsoft.com/office/word/2010/wordprocessingCanvas" xmlns:cx="http://schemas.microsoft.com/office/drawing/2014/chartex" xmlns:cx1="http://schemas.microsoft.com/office/drawing/2015/9/8/chartex" xmlns:cx2="http://schemas.microsoft.com/office/drawing/2015/10/21/chartex" xmlns:cx3="http://schemas.microsoft.com/office/drawing/2016/5/9/chartex" xmlns:cx4="http://schemas.microsoft.com/office/drawing/2016/5/10/chartex" xmlns:cx5="http://schemas.microsoft.com/office/drawing/2016/5/11/chartex" xmlns:cx6="http://schemas.microsoft.com/office/drawing/2016/5/12/chartex" xmlns:cx7="http://schemas.microsoft.com/office/drawing/2016/5/13/chartex" xmlns:cx8="http://schemas.microsoft.com/office/drawing/2016/5/14/chartex" xmlns:mc="http://schemas.openxmlformats.org/markup-compatibility/2006" xmlns:aink="http://schemas.microsoft.com/office/drawing/2016/ink" xmlns:am3d="http://schemas.microsoft.com/office/drawing/2017/model3d" xmlns:o="urn:schemas-microsoft-com:office:office" xmlns:oel="http://schemas.microsoft.com/office/2019/extlst" xmlns:r="http://schemas.openxmlformats.org/officeDocument/2006/relationships" xmlns:m="http://schemas.openxmlformats.org/officeDocument/2006/math" xmlns:v="urn:schemas-microsoft-com:vml" xmlns:wp14="http://schemas.microsoft.com/office/word/2010/wordprocessingDrawing" xmlns:wp="http://schemas.openxmlformats.org/drawingml/2006/wordprocessingDrawing" xmlns:w10="urn:schemas-microsoft-com:office:word" xmlns:w="http://schemas.openxmlformats.org/wordprocessingml/2006/main" xmlns:w14="http://schemas.microsoft.com/office/word/2010/wordml" xmlns:w15="http://schemas.microsoft.com/office/word/2012/wordml" xmlns:w16cex="http://schemas.microsoft.com/office/word/2018/wordml/cex" xmlns:w16cid="http://schemas.microsoft.com/office/word/2016/wordml/cid" xmlns:w16="http://schemas.microsoft.com/office/word/2018/wordml" xmlns:w16du="http://schemas.microsoft.com/office/word/2023/wordml/word16du" xmlns:w16sdtdh="http://schemas.microsoft.com/office/word/2020/wordml/sdtdatahash" xmlns:w16se="http://schemas.microsoft.com/office/word/2015/wordml/symex" xmlns:wpg="http://schemas.microsoft.com/office/word/2010/wordprocessingGroup" xmlns:wpi="http://schemas.microsoft.com/office/word/2010/wordprocessingInk" xmlns:wne="http://schemas.microsoft.com/office/word/2006/wordml" xmlns:wps="http://schemas.microsoft.com/office/word/2010/wordprocessingShape" mc:Ignorable="w14 w15 w16se w16cid w16 w16cex w16sdtdh w16du wp14">
   <w:p>
     <w:pPr>
       <w:pStyle w:val="Header"/>
@@ -2024,7 +2308,7 @@
 </file>
 
 <file path=word/header2.xml><?xml version="1.0" encoding="utf-8"?>
-<w:hdr xmlns:wpc="http://schemas.microsoft.com/office/word/2010/wordprocessingCanvas" xmlns:cx="http://schemas.microsoft.com/office/drawing/2014/chartex" xmlns:cx1="http://schemas.microsoft.com/office/drawing/2015/9/8/chartex" xmlns:cx2="http://schemas.microsoft.com/office/drawing/2015/10/21/chartex" xmlns:cx3="http://schemas.microsoft.com/office/drawing/2016/5/9/chartex" xmlns:cx4="http://schemas.microsoft.com/office/drawing/2016/5/10/chartex" xmlns:cx5="http://schemas.microsoft.com/office/drawing/2016/5/11/chartex" xmlns:cx6="http://schemas.microsoft.com/office/drawing/2016/5/12/chartex" xmlns:cx7="http://schemas.microsoft.com/office/drawing/2016/5/13/chartex" xmlns:cx8="http://schemas.microsoft.com/office/drawing/2016/5/14/chartex" xmlns:mc="http://schemas.openxmlformats.org/markup-compatibility/2006" xmlns:aink="http://schemas.microsoft.com/office/drawing/2016/ink" xmlns:am3d="http://schemas.microsoft.com/office/drawing/2017/model3d" xmlns:o="urn:schemas-microsoft-com:office:office" xmlns:oel="http://schemas.microsoft.com/office/2019/extlst" xmlns:r="http://schemas.openxmlformats.org/officeDocument/2006/relationships" xmlns:m="http://schemas.openxmlformats.org/officeDocument/2006/math" xmlns:v="urn:schemas-microsoft-com:vml" xmlns:wp14="http://schemas.microsoft.com/office/word/2010/wordprocessingDrawing" xmlns:wp="http://schemas.openxmlformats.org/drawingml/2006/wordprocessingDrawing" xmlns:w10="urn:schemas-microsoft-com:office:word" xmlns:w="http://schemas.openxmlformats.org/wordprocessingml/2006/main" xmlns:w14="http://schemas.microsoft.com/office/word/2010/wordml" xmlns:w15="http://schemas.microsoft.com/office/word/2012/wordml" xmlns:w16cex="http://schemas.microsoft.com/office/word/2018/wordml/cex" xmlns:w16cid="http://schemas.microsoft.com/office/word/2016/wordml/cid" xmlns:w16="http://schemas.microsoft.com/office/word/2018/wordml" xmlns:w16du="http://schemas.microsoft.com/office/word/2023/wordml/word16du" xmlns:w16sdtdh="http://schemas.microsoft.com/office/word/2020/wordml/sdtdatahash" xmlns:w16sdtfl="http://schemas.microsoft.com/office/word/2024/wordml/sdtformatlock" xmlns:w16se="http://schemas.microsoft.com/office/word/2015/wordml/symex" xmlns:wpg="http://schemas.microsoft.com/office/word/2010/wordprocessingGroup" xmlns:wpi="http://schemas.microsoft.com/office/word/2010/wordprocessingInk" xmlns:wne="http://schemas.microsoft.com/office/word/2006/wordml" xmlns:wps="http://schemas.microsoft.com/office/word/2010/wordprocessingShape" mc:Ignorable="w14 w15 w16se w16cid w16 w16cex w16sdtdh w16sdtfl w16du wp14">
+<w:hdr xmlns:wpc="http://schemas.microsoft.com/office/word/2010/wordprocessingCanvas" xmlns:cx="http://schemas.microsoft.com/office/drawing/2014/chartex" xmlns:cx1="http://schemas.microsoft.com/office/drawing/2015/9/8/chartex" xmlns:cx2="http://schemas.microsoft.com/office/drawing/2015/10/21/chartex" xmlns:cx3="http://schemas.microsoft.com/office/drawing/2016/5/9/chartex" xmlns:cx4="http://schemas.microsoft.com/office/drawing/2016/5/10/chartex" xmlns:cx5="http://schemas.microsoft.com/office/drawing/2016/5/11/chartex" xmlns:cx6="http://schemas.microsoft.com/office/drawing/2016/5/12/chartex" xmlns:cx7="http://schemas.microsoft.com/office/drawing/2016/5/13/chartex" xmlns:cx8="http://schemas.microsoft.com/office/drawing/2016/5/14/chartex" xmlns:mc="http://schemas.openxmlformats.org/markup-compatibility/2006" xmlns:aink="http://schemas.microsoft.com/office/drawing/2016/ink" xmlns:am3d="http://schemas.microsoft.com/office/drawing/2017/model3d" xmlns:o="urn:schemas-microsoft-com:office:office" xmlns:oel="http://schemas.microsoft.com/office/2019/extlst" xmlns:r="http://schemas.openxmlformats.org/officeDocument/2006/relationships" xmlns:m="http://schemas.openxmlformats.org/officeDocument/2006/math" xmlns:v="urn:schemas-microsoft-com:vml" xmlns:wp14="http://schemas.microsoft.com/office/word/2010/wordprocessingDrawing" xmlns:wp="http://schemas.openxmlformats.org/drawingml/2006/wordprocessingDrawing" xmlns:w10="urn:schemas-microsoft-com:office:word" xmlns:w="http://schemas.openxmlformats.org/wordprocessingml/2006/main" xmlns:w14="http://schemas.microsoft.com/office/word/2010/wordml" xmlns:w15="http://schemas.microsoft.com/office/word/2012/wordml" xmlns:w16cex="http://schemas.microsoft.com/office/word/2018/wordml/cex" xmlns:w16cid="http://schemas.microsoft.com/office/word/2016/wordml/cid" xmlns:w16="http://schemas.microsoft.com/office/word/2018/wordml" xmlns:w16du="http://schemas.microsoft.com/office/word/2023/wordml/word16du" xmlns:w16sdtdh="http://schemas.microsoft.com/office/word/2020/wordml/sdtdatahash" xmlns:w16se="http://schemas.microsoft.com/office/word/2015/wordml/symex" xmlns:wpg="http://schemas.microsoft.com/office/word/2010/wordprocessingGroup" xmlns:wpi="http://schemas.microsoft.com/office/word/2010/wordprocessingInk" xmlns:wne="http://schemas.microsoft.com/office/word/2006/wordml" xmlns:wps="http://schemas.microsoft.com/office/word/2010/wordprocessingShape" mc:Ignorable="w14 w15 w16se w16cid w16 w16cex w16sdtdh w16du wp14">
   <w:p>
     <w:pPr>
       <w:pStyle w:val="Header"/>
@@ -2034,7 +2318,7 @@
 </file>
 
 <file path=word/header3.xml><?xml version="1.0" encoding="utf-8"?>
-<w:hdr xmlns:wpc="http://schemas.microsoft.com/office/word/2010/wordprocessingCanvas" xmlns:cx="http://schemas.microsoft.com/office/drawing/2014/chartex" xmlns:cx1="http://schemas.microsoft.com/office/drawing/2015/9/8/chartex" xmlns:cx2="http://schemas.microsoft.com/office/drawing/2015/10/21/chartex" xmlns:cx3="http://schemas.microsoft.com/office/drawing/2016/5/9/chartex" xmlns:cx4="http://schemas.microsoft.com/office/drawing/2016/5/10/chartex" xmlns:cx5="http://schemas.microsoft.com/office/drawing/2016/5/11/chartex" xmlns:cx6="http://schemas.microsoft.com/office/drawing/2016/5/12/chartex" xmlns:cx7="http://schemas.microsoft.com/office/drawing/2016/5/13/chartex" xmlns:cx8="http://schemas.microsoft.com/office/drawing/2016/5/14/chartex" xmlns:mc="http://schemas.openxmlformats.org/markup-compatibility/2006" xmlns:aink="http://schemas.microsoft.com/office/drawing/2016/ink" xmlns:am3d="http://schemas.microsoft.com/office/drawing/2017/model3d" xmlns:o="urn:schemas-microsoft-com:office:office" xmlns:oel="http://schemas.microsoft.com/office/2019/extlst" xmlns:r="http://schemas.openxmlformats.org/officeDocument/2006/relationships" xmlns:m="http://schemas.openxmlformats.org/officeDocument/2006/math" xmlns:v="urn:schemas-microsoft-com:vml" xmlns:wp14="http://schemas.microsoft.com/office/word/2010/wordprocessingDrawing" xmlns:wp="http://schemas.openxmlformats.org/drawingml/2006/wordprocessingDrawing" xmlns:w10="urn:schemas-microsoft-com:office:word" xmlns:w="http://schemas.openxmlformats.org/wordprocessingml/2006/main" xmlns:w14="http://schemas.microsoft.com/office/word/2010/wordml" xmlns:w15="http://schemas.microsoft.com/office/word/2012/wordml" xmlns:w16cex="http://schemas.microsoft.com/office/word/2018/wordml/cex" xmlns:w16cid="http://schemas.microsoft.com/office/word/2016/wordml/cid" xmlns:w16="http://schemas.microsoft.com/office/word/2018/wordml" xmlns:w16du="http://schemas.microsoft.com/office/word/2023/wordml/word16du" xmlns:w16sdtdh="http://schemas.microsoft.com/office/word/2020/wordml/sdtdatahash" xmlns:w16sdtfl="http://schemas.microsoft.com/office/word/2024/wordml/sdtformatlock" xmlns:w16se="http://schemas.microsoft.com/office/word/2015/wordml/symex" xmlns:wpg="http://schemas.microsoft.com/office/word/2010/wordprocessingGroup" xmlns:wpi="http://schemas.microsoft.com/office/word/2010/wordprocessingInk" xmlns:wne="http://schemas.microsoft.com/office/word/2006/wordml" xmlns:wps="http://schemas.microsoft.com/office/word/2010/wordprocessingShape" mc:Ignorable="w14 w15 w16se w16cid w16 w16cex w16sdtdh w16sdtfl w16du wp14">
+<w:hdr xmlns:wpc="http://schemas.microsoft.com/office/word/2010/wordprocessingCanvas" xmlns:cx="http://schemas.microsoft.com/office/drawing/2014/chartex" xmlns:cx1="http://schemas.microsoft.com/office/drawing/2015/9/8/chartex" xmlns:cx2="http://schemas.microsoft.com/office/drawing/2015/10/21/chartex" xmlns:cx3="http://schemas.microsoft.com/office/drawing/2016/5/9/chartex" xmlns:cx4="http://schemas.microsoft.com/office/drawing/2016/5/10/chartex" xmlns:cx5="http://schemas.microsoft.com/office/drawing/2016/5/11/chartex" xmlns:cx6="http://schemas.microsoft.com/office/drawing/2016/5/12/chartex" xmlns:cx7="http://schemas.microsoft.com/office/drawing/2016/5/13/chartex" xmlns:cx8="http://schemas.microsoft.com/office/drawing/2016/5/14/chartex" xmlns:mc="http://schemas.openxmlformats.org/markup-compatibility/2006" xmlns:aink="http://schemas.microsoft.com/office/drawing/2016/ink" xmlns:am3d="http://schemas.microsoft.com/office/drawing/2017/model3d" xmlns:o="urn:schemas-microsoft-com:office:office" xmlns:oel="http://schemas.microsoft.com/office/2019/extlst" xmlns:r="http://schemas.openxmlformats.org/officeDocument/2006/relationships" xmlns:m="http://schemas.openxmlformats.org/officeDocument/2006/math" xmlns:v="urn:schemas-microsoft-com:vml" xmlns:wp14="http://schemas.microsoft.com/office/word/2010/wordprocessingDrawing" xmlns:wp="http://schemas.openxmlformats.org/drawingml/2006/wordprocessingDrawing" xmlns:w10="urn:schemas-microsoft-com:office:word" xmlns:w="http://schemas.openxmlformats.org/wordprocessingml/2006/main" xmlns:w14="http://schemas.microsoft.com/office/word/2010/wordml" xmlns:w15="http://schemas.microsoft.com/office/word/2012/wordml" xmlns:w16cex="http://schemas.microsoft.com/office/word/2018/wordml/cex" xmlns:w16cid="http://schemas.microsoft.com/office/word/2016/wordml/cid" xmlns:w16="http://schemas.microsoft.com/office/word/2018/wordml" xmlns:w16du="http://schemas.microsoft.com/office/word/2023/wordml/word16du" xmlns:w16sdtdh="http://schemas.microsoft.com/office/word/2020/wordml/sdtdatahash" xmlns:w16se="http://schemas.microsoft.com/office/word/2015/wordml/symex" xmlns:wpg="http://schemas.microsoft.com/office/word/2010/wordprocessingGroup" xmlns:wpi="http://schemas.microsoft.com/office/word/2010/wordprocessingInk" xmlns:wne="http://schemas.microsoft.com/office/word/2006/wordml" xmlns:wps="http://schemas.microsoft.com/office/word/2010/wordprocessingShape" mc:Ignorable="w14 w15 w16se w16cid w16 w16cex w16sdtdh w16du wp14">
   <w:p>
     <w:pPr>
       <w:pStyle w:val="Header"/>
@@ -2044,7 +2328,7 @@
 </file>
 
 <file path=word/numbering.xml><?xml version="1.0" encoding="utf-8"?>
-<w:numbering xmlns:wpc="http://schemas.microsoft.com/office/word/2010/wordprocessingCanvas" xmlns:cx="http://schemas.microsoft.com/office/drawing/2014/chartex" xmlns:cx1="http://schemas.microsoft.com/office/drawing/2015/9/8/chartex" xmlns:cx2="http://schemas.microsoft.com/office/drawing/2015/10/21/chartex" xmlns:cx3="http://schemas.microsoft.com/office/drawing/2016/5/9/chartex" xmlns:cx4="http://schemas.microsoft.com/office/drawing/2016/5/10/chartex" xmlns:cx5="http://schemas.microsoft.com/office/drawing/2016/5/11/chartex" xmlns:cx6="http://schemas.microsoft.com/office/drawing/2016/5/12/chartex" xmlns:cx7="http://schemas.microsoft.com/office/drawing/2016/5/13/chartex" xmlns:cx8="http://schemas.microsoft.com/office/drawing/2016/5/14/chartex" xmlns:mc="http://schemas.openxmlformats.org/markup-compatibility/2006" xmlns:aink="http://schemas.microsoft.com/office/drawing/2016/ink" xmlns:am3d="http://schemas.microsoft.com/office/drawing/2017/model3d" xmlns:o="urn:schemas-microsoft-com:office:office" xmlns:oel="http://schemas.microsoft.com/office/2019/extlst" xmlns:r="http://schemas.openxmlformats.org/officeDocument/2006/relationships" xmlns:m="http://schemas.openxmlformats.org/officeDocument/2006/math" xmlns:v="urn:schemas-microsoft-com:vml" xmlns:wp14="http://schemas.microsoft.com/office/word/2010/wordprocessingDrawing" xmlns:wp="http://schemas.openxmlformats.org/drawingml/2006/wordprocessingDrawing" xmlns:w10="urn:schemas-microsoft-com:office:word" xmlns:w="http://schemas.openxmlformats.org/wordprocessingml/2006/main" xmlns:w14="http://schemas.microsoft.com/office/word/2010/wordml" xmlns:w15="http://schemas.microsoft.com/office/word/2012/wordml" xmlns:w16cex="http://schemas.microsoft.com/office/word/2018/wordml/cex" xmlns:w16cid="http://schemas.microsoft.com/office/word/2016/wordml/cid" xmlns:w16="http://schemas.microsoft.com/office/word/2018/wordml" xmlns:w16du="http://schemas.microsoft.com/office/word/2023/wordml/word16du" xmlns:w16sdtdh="http://schemas.microsoft.com/office/word/2020/wordml/sdtdatahash" xmlns:w16sdtfl="http://schemas.microsoft.com/office/word/2024/wordml/sdtformatlock" xmlns:w16se="http://schemas.microsoft.com/office/word/2015/wordml/symex" xmlns:wpg="http://schemas.microsoft.com/office/word/2010/wordprocessingGroup" xmlns:wpi="http://schemas.microsoft.com/office/word/2010/wordprocessingInk" xmlns:wne="http://schemas.microsoft.com/office/word/2006/wordml" xmlns:wps="http://schemas.microsoft.com/office/word/2010/wordprocessingShape" mc:Ignorable="w14 w15 w16se w16cid w16 w16cex w16sdtdh w16sdtfl w16du wp14">
+<w:numbering xmlns:wpc="http://schemas.microsoft.com/office/word/2010/wordprocessingCanvas" xmlns:cx="http://schemas.microsoft.com/office/drawing/2014/chartex" xmlns:cx1="http://schemas.microsoft.com/office/drawing/2015/9/8/chartex" xmlns:cx2="http://schemas.microsoft.com/office/drawing/2015/10/21/chartex" xmlns:cx3="http://schemas.microsoft.com/office/drawing/2016/5/9/chartex" xmlns:cx4="http://schemas.microsoft.com/office/drawing/2016/5/10/chartex" xmlns:cx5="http://schemas.microsoft.com/office/drawing/2016/5/11/chartex" xmlns:cx6="http://schemas.microsoft.com/office/drawing/2016/5/12/chartex" xmlns:cx7="http://schemas.microsoft.com/office/drawing/2016/5/13/chartex" xmlns:cx8="http://schemas.microsoft.com/office/drawing/2016/5/14/chartex" xmlns:mc="http://schemas.openxmlformats.org/markup-compatibility/2006" xmlns:aink="http://schemas.microsoft.com/office/drawing/2016/ink" xmlns:am3d="http://schemas.microsoft.com/office/drawing/2017/model3d" xmlns:o="urn:schemas-microsoft-com:office:office" xmlns:oel="http://schemas.microsoft.com/office/2019/extlst" xmlns:r="http://schemas.openxmlformats.org/officeDocument/2006/relationships" xmlns:m="http://schemas.openxmlformats.org/officeDocument/2006/math" xmlns:v="urn:schemas-microsoft-com:vml" xmlns:wp14="http://schemas.microsoft.com/office/word/2010/wordprocessingDrawing" xmlns:wp="http://schemas.openxmlformats.org/drawingml/2006/wordprocessingDrawing" xmlns:w10="urn:schemas-microsoft-com:office:word" xmlns:w="http://schemas.openxmlformats.org/wordprocessingml/2006/main" xmlns:w14="http://schemas.microsoft.com/office/word/2010/wordml" xmlns:w15="http://schemas.microsoft.com/office/word/2012/wordml" xmlns:w16cex="http://schemas.microsoft.com/office/word/2018/wordml/cex" xmlns:w16cid="http://schemas.microsoft.com/office/word/2016/wordml/cid" xmlns:w16="http://schemas.microsoft.com/office/word/2018/wordml" xmlns:w16du="http://schemas.microsoft.com/office/word/2023/wordml/word16du" xmlns:w16sdtdh="http://schemas.microsoft.com/office/word/2020/wordml/sdtdatahash" xmlns:w16se="http://schemas.microsoft.com/office/word/2015/wordml/symex" xmlns:wpg="http://schemas.microsoft.com/office/word/2010/wordprocessingGroup" xmlns:wpi="http://schemas.microsoft.com/office/word/2010/wordprocessingInk" xmlns:wne="http://schemas.microsoft.com/office/word/2006/wordml" xmlns:wps="http://schemas.microsoft.com/office/word/2010/wordprocessingShape" mc:Ignorable="w14 w15 w16se w16cid w16 w16cex w16sdtdh w16du wp14">
   <w:abstractNum w:abstractNumId="0" w15:restartNumberingAfterBreak="0">
     <w:nsid w:val="09163440"/>
     <w:multiLevelType w:val="hybridMultilevel"/>
@@ -2385,6 +2669,155 @@
     </w:lvl>
   </w:abstractNum>
   <w:abstractNum w:abstractNumId="3" w15:restartNumberingAfterBreak="0">
+    <w:nsid w:val="40F422D7"/>
+    <w:multiLevelType w:val="multilevel"/>
+    <w:tmpl w:val="7D50FA06"/>
+    <w:lvl w:ilvl="0">
+      <w:start w:val="1"/>
+      <w:numFmt w:val="bullet"/>
+      <w:lvlText w:val=""/>
+      <w:lvlJc w:val="left"/>
+      <w:pPr>
+        <w:tabs>
+          <w:tab w:val="num" w:pos="720"/>
+        </w:tabs>
+        <w:ind w:left="720" w:hanging="360"/>
+      </w:pPr>
+      <w:rPr>
+        <w:rFonts w:ascii="Symbol" w:hAnsi="Symbol" w:hint="default"/>
+        <w:sz w:val="20"/>
+      </w:rPr>
+    </w:lvl>
+    <w:lvl w:ilvl="1" w:tentative="1">
+      <w:start w:val="1"/>
+      <w:numFmt w:val="bullet"/>
+      <w:lvlText w:val=""/>
+      <w:lvlJc w:val="left"/>
+      <w:pPr>
+        <w:tabs>
+          <w:tab w:val="num" w:pos="1440"/>
+        </w:tabs>
+        <w:ind w:left="1440" w:hanging="360"/>
+      </w:pPr>
+      <w:rPr>
+        <w:rFonts w:ascii="Symbol" w:hAnsi="Symbol" w:hint="default"/>
+        <w:sz w:val="20"/>
+      </w:rPr>
+    </w:lvl>
+    <w:lvl w:ilvl="2" w:tentative="1">
+      <w:start w:val="1"/>
+      <w:numFmt w:val="bullet"/>
+      <w:lvlText w:val=""/>
+      <w:lvlJc w:val="left"/>
+      <w:pPr>
+        <w:tabs>
+          <w:tab w:val="num" w:pos="2160"/>
+        </w:tabs>
+        <w:ind w:left="2160" w:hanging="360"/>
+      </w:pPr>
+      <w:rPr>
+        <w:rFonts w:ascii="Symbol" w:hAnsi="Symbol" w:hint="default"/>
+        <w:sz w:val="20"/>
+      </w:rPr>
+    </w:lvl>
+    <w:lvl w:ilvl="3" w:tentative="1">
+      <w:start w:val="1"/>
+      <w:numFmt w:val="bullet"/>
+      <w:lvlText w:val=""/>
+      <w:lvlJc w:val="left"/>
+      <w:pPr>
+        <w:tabs>
+          <w:tab w:val="num" w:pos="2880"/>
+        </w:tabs>
+        <w:ind w:left="2880" w:hanging="360"/>
+      </w:pPr>
+      <w:rPr>
+        <w:rFonts w:ascii="Symbol" w:hAnsi="Symbol" w:hint="default"/>
+        <w:sz w:val="20"/>
+      </w:rPr>
+    </w:lvl>
+    <w:lvl w:ilvl="4" w:tentative="1">
+      <w:start w:val="1"/>
+      <w:numFmt w:val="bullet"/>
+      <w:lvlText w:val=""/>
+      <w:lvlJc w:val="left"/>
+      <w:pPr>
+        <w:tabs>
+          <w:tab w:val="num" w:pos="3600"/>
+        </w:tabs>
+        <w:ind w:left="3600" w:hanging="360"/>
+      </w:pPr>
+      <w:rPr>
+        <w:rFonts w:ascii="Symbol" w:hAnsi="Symbol" w:hint="default"/>
+        <w:sz w:val="20"/>
+      </w:rPr>
+    </w:lvl>
+    <w:lvl w:ilvl="5" w:tentative="1">
+      <w:start w:val="1"/>
+      <w:numFmt w:val="bullet"/>
+      <w:lvlText w:val=""/>
+      <w:lvlJc w:val="left"/>
+      <w:pPr>
+        <w:tabs>
+          <w:tab w:val="num" w:pos="4320"/>
+        </w:tabs>
+        <w:ind w:left="4320" w:hanging="360"/>
+      </w:pPr>
+      <w:rPr>
+        <w:rFonts w:ascii="Symbol" w:hAnsi="Symbol" w:hint="default"/>
+        <w:sz w:val="20"/>
+      </w:rPr>
+    </w:lvl>
+    <w:lvl w:ilvl="6" w:tentative="1">
+      <w:start w:val="1"/>
+      <w:numFmt w:val="bullet"/>
+      <w:lvlText w:val=""/>
+      <w:lvlJc w:val="left"/>
+      <w:pPr>
+        <w:tabs>
+          <w:tab w:val="num" w:pos="5040"/>
+        </w:tabs>
+        <w:ind w:left="5040" w:hanging="360"/>
+      </w:pPr>
+      <w:rPr>
+        <w:rFonts w:ascii="Symbol" w:hAnsi="Symbol" w:hint="default"/>
+        <w:sz w:val="20"/>
+      </w:rPr>
+    </w:lvl>
+    <w:lvl w:ilvl="7" w:tentative="1">
+      <w:start w:val="1"/>
+      <w:numFmt w:val="bullet"/>
+      <w:lvlText w:val=""/>
+      <w:lvlJc w:val="left"/>
+      <w:pPr>
+        <w:tabs>
+          <w:tab w:val="num" w:pos="5760"/>
+        </w:tabs>
+        <w:ind w:left="5760" w:hanging="360"/>
+      </w:pPr>
+      <w:rPr>
+        <w:rFonts w:ascii="Symbol" w:hAnsi="Symbol" w:hint="default"/>
+        <w:sz w:val="20"/>
+      </w:rPr>
+    </w:lvl>
+    <w:lvl w:ilvl="8" w:tentative="1">
+      <w:start w:val="1"/>
+      <w:numFmt w:val="bullet"/>
+      <w:lvlText w:val=""/>
+      <w:lvlJc w:val="left"/>
+      <w:pPr>
+        <w:tabs>
+          <w:tab w:val="num" w:pos="6480"/>
+        </w:tabs>
+        <w:ind w:left="6480" w:hanging="360"/>
+      </w:pPr>
+      <w:rPr>
+        <w:rFonts w:ascii="Symbol" w:hAnsi="Symbol" w:hint="default"/>
+        <w:sz w:val="20"/>
+      </w:rPr>
+    </w:lvl>
+  </w:abstractNum>
+  <w:abstractNum w:abstractNumId="4" w15:restartNumberingAfterBreak="0">
     <w:nsid w:val="4D143CFB"/>
     <w:multiLevelType w:val="multilevel"/>
     <w:tmpl w:val="7562CC18"/>
@@ -2503,7 +2936,7 @@
       </w:rPr>
     </w:lvl>
   </w:abstractNum>
-  <w:abstractNum w:abstractNumId="4" w15:restartNumberingAfterBreak="0">
+  <w:abstractNum w:abstractNumId="5" w15:restartNumberingAfterBreak="0">
     <w:nsid w:val="5FD77D6C"/>
     <w:multiLevelType w:val="multilevel"/>
     <w:tmpl w:val="CDFA6F50"/>
@@ -2652,7 +3085,7 @@
       </w:rPr>
     </w:lvl>
   </w:abstractNum>
-  <w:abstractNum w:abstractNumId="5" w15:restartNumberingAfterBreak="0">
+  <w:abstractNum w:abstractNumId="6" w15:restartNumberingAfterBreak="0">
     <w:nsid w:val="72127422"/>
     <w:multiLevelType w:val="hybridMultilevel"/>
     <w:tmpl w:val="2878ED76"/>
@@ -2766,10 +3199,10 @@
     </w:lvl>
   </w:abstractNum>
   <w:num w:numId="1" w16cid:durableId="716927189">
-    <w:abstractNumId w:val="3"/>
+    <w:abstractNumId w:val="4"/>
   </w:num>
   <w:num w:numId="2" w16cid:durableId="1889996199">
-    <w:abstractNumId w:val="4"/>
+    <w:abstractNumId w:val="5"/>
   </w:num>
   <w:num w:numId="3" w16cid:durableId="427581340">
     <w:abstractNumId w:val="2"/>
@@ -2781,13 +3214,16 @@
     <w:abstractNumId w:val="0"/>
   </w:num>
   <w:num w:numId="6" w16cid:durableId="1804107043">
-    <w:abstractNumId w:val="5"/>
+    <w:abstractNumId w:val="6"/>
+  </w:num>
+  <w:num w:numId="7" w16cid:durableId="924345245">
+    <w:abstractNumId w:val="3"/>
   </w:num>
 </w:numbering>
 </file>
 
 <file path=word/styles.xml><?xml version="1.0" encoding="utf-8"?>
-<w:styles xmlns:mc="http://schemas.openxmlformats.org/markup-compatibility/2006" xmlns:r="http://schemas.openxmlformats.org/officeDocument/2006/relationships" xmlns:w="http://schemas.openxmlformats.org/wordprocessingml/2006/main" xmlns:w14="http://schemas.microsoft.com/office/word/2010/wordml" xmlns:w15="http://schemas.microsoft.com/office/word/2012/wordml" xmlns:w16cex="http://schemas.microsoft.com/office/word/2018/wordml/cex" xmlns:w16cid="http://schemas.microsoft.com/office/word/2016/wordml/cid" xmlns:w16="http://schemas.microsoft.com/office/word/2018/wordml" xmlns:w16du="http://schemas.microsoft.com/office/word/2023/wordml/word16du" xmlns:w16sdtdh="http://schemas.microsoft.com/office/word/2020/wordml/sdtdatahash" xmlns:w16sdtfl="http://schemas.microsoft.com/office/word/2024/wordml/sdtformatlock" xmlns:w16se="http://schemas.microsoft.com/office/word/2015/wordml/symex" mc:Ignorable="w14 w15 w16se w16cid w16 w16cex w16sdtdh w16sdtfl w16du">
+<w:styles xmlns:mc="http://schemas.openxmlformats.org/markup-compatibility/2006" xmlns:r="http://schemas.openxmlformats.org/officeDocument/2006/relationships" xmlns:w="http://schemas.openxmlformats.org/wordprocessingml/2006/main" xmlns:w14="http://schemas.microsoft.com/office/word/2010/wordml" xmlns:w15="http://schemas.microsoft.com/office/word/2012/wordml" xmlns:w16cex="http://schemas.microsoft.com/office/word/2018/wordml/cex" xmlns:w16cid="http://schemas.microsoft.com/office/word/2016/wordml/cid" xmlns:w16="http://schemas.microsoft.com/office/word/2018/wordml" xmlns:w16du="http://schemas.microsoft.com/office/word/2023/wordml/word16du" xmlns:w16sdtdh="http://schemas.microsoft.com/office/word/2020/wordml/sdtdatahash" xmlns:w16se="http://schemas.microsoft.com/office/word/2015/wordml/symex" mc:Ignorable="w14 w15 w16se w16cid w16 w16cex w16sdtdh w16du">
   <w:docDefaults>
     <w:rPrDefault>
       <w:rPr>

</xml_diff>